<commit_message>
2a and 2b, need to check with online tool
</commit_message>
<xml_diff>
--- a/written2/Nicholas Clement.docx
+++ b/written2/Nicholas Clement.docx
@@ -4627,6 +4627,39 @@
           <w:rFonts w:ascii="Times New Roman" w:hAnsi="Times New Roman" w:cs="Times New Roman"/>
         </w:rPr>
       </w:pPr>
+      <w:proofErr w:type="spellStart"/>
+      <w:r>
+        <w:rPr>
+          <w:rFonts w:ascii="Times New Roman" w:hAnsi="Times New Roman" w:cs="Times New Roman"/>
+        </w:rPr>
+        <w:t>part_a_var_english</w:t>
+      </w:r>
+      <w:proofErr w:type="spellEnd"/>
+      <w:r>
+        <w:rPr>
+          <w:rFonts w:ascii="Times New Roman" w:hAnsi="Times New Roman" w:cs="Times New Roman"/>
+        </w:rPr>
+        <w:t>=</w:t>
+      </w:r>
+      <w:r>
+        <w:rPr>
+          <w:rFonts w:ascii="Times New Roman" w:hAnsi="Times New Roman" w:cs="Times New Roman"/>
+        </w:rPr>
+        <w:t>10.405667735207103</w:t>
+      </w:r>
+    </w:p>
+    <w:p>
+      <w:pPr>
+        <w:rPr>
+          <w:rFonts w:ascii="Times New Roman" w:hAnsi="Times New Roman" w:cs="Times New Roman"/>
+        </w:rPr>
+      </w:pPr>
+      <w:r>
+        <w:rPr>
+          <w:rFonts w:ascii="Times New Roman" w:hAnsi="Times New Roman" w:cs="Times New Roman"/>
+        </w:rPr>
+        <w:t>part_b_var_plaintext=0.0000000</w:t>
+      </w:r>
       <w:bookmarkStart w:id="0" w:name="_GoBack"/>
       <w:bookmarkEnd w:id="0"/>
     </w:p>

</xml_diff>

<commit_message>
part 2 complete and starting dict attack
</commit_message>
<xml_diff>
--- a/written2/Nicholas Clement.docx
+++ b/written2/Nicholas Clement.docx
@@ -4606,62 +4606,2463 @@
         <w:rPr>
           <w:rFonts w:ascii="Times New Roman" w:hAnsi="Times New Roman" w:cs="Times New Roman"/>
         </w:rPr>
-        <w:t xml:space="preserve"># </w:t>
-      </w:r>
-      <w:r>
-        <w:rPr>
-          <w:rFonts w:ascii="Times New Roman" w:hAnsi="Times New Roman" w:cs="Times New Roman"/>
-        </w:rPr>
-        <w:t>Problem 2</w:t>
-      </w:r>
-      <w:r>
-        <w:rPr>
-          <w:rFonts w:ascii="Times New Roman" w:hAnsi="Times New Roman" w:cs="Times New Roman"/>
-        </w:rPr>
-        <w:t>:</w:t>
-      </w:r>
-    </w:p>
-    <w:p>
-      <w:pPr>
-        <w:rPr>
-          <w:rFonts w:ascii="Times New Roman" w:hAnsi="Times New Roman" w:cs="Times New Roman"/>
-        </w:rPr>
-      </w:pPr>
-      <w:proofErr w:type="spellStart"/>
-      <w:r>
-        <w:rPr>
-          <w:rFonts w:ascii="Times New Roman" w:hAnsi="Times New Roman" w:cs="Times New Roman"/>
-        </w:rPr>
-        <w:t>part_a_var_english</w:t>
-      </w:r>
-      <w:proofErr w:type="spellEnd"/>
-      <w:r>
-        <w:rPr>
-          <w:rFonts w:ascii="Times New Roman" w:hAnsi="Times New Roman" w:cs="Times New Roman"/>
-        </w:rPr>
-        <w:t>=</w:t>
-      </w:r>
-      <w:r>
-        <w:rPr>
-          <w:rFonts w:ascii="Times New Roman" w:hAnsi="Times New Roman" w:cs="Times New Roman"/>
-        </w:rPr>
-        <w:t>10.405667735207103</w:t>
-      </w:r>
-    </w:p>
-    <w:p>
-      <w:pPr>
-        <w:rPr>
-          <w:rFonts w:ascii="Times New Roman" w:hAnsi="Times New Roman" w:cs="Times New Roman"/>
-        </w:rPr>
-      </w:pPr>
-      <w:r>
-        <w:rPr>
-          <w:rFonts w:ascii="Times New Roman" w:hAnsi="Times New Roman" w:cs="Times New Roman"/>
-        </w:rPr>
-        <w:t>part_b_var_plaintext=0.0000000</w:t>
+        <w:t>Dictionary Attack:</w:t>
       </w:r>
       <w:bookmarkStart w:id="0" w:name="_GoBack"/>
       <w:bookmarkEnd w:id="0"/>
+    </w:p>
+    <w:p>
+      <w:pPr>
+        <w:rPr>
+          <w:rFonts w:ascii="Times New Roman" w:hAnsi="Times New Roman" w:cs="Times New Roman"/>
+        </w:rPr>
+      </w:pPr>
+    </w:p>
+    <w:p>
+      <w:pPr>
+        <w:rPr>
+          <w:rFonts w:ascii="Times New Roman" w:hAnsi="Times New Roman" w:cs="Times New Roman"/>
+        </w:rPr>
+      </w:pPr>
+      <w:r>
+        <w:rPr>
+          <w:rFonts w:ascii="Times New Roman" w:hAnsi="Times New Roman" w:cs="Times New Roman"/>
+        </w:rPr>
+        <w:t xml:space="preserve"># </w:t>
+      </w:r>
+      <w:r>
+        <w:rPr>
+          <w:rFonts w:ascii="Times New Roman" w:hAnsi="Times New Roman" w:cs="Times New Roman"/>
+        </w:rPr>
+        <w:t>Problem 2</w:t>
+      </w:r>
+      <w:r>
+        <w:rPr>
+          <w:rFonts w:ascii="Times New Roman" w:hAnsi="Times New Roman" w:cs="Times New Roman"/>
+        </w:rPr>
+        <w:t>:</w:t>
+      </w:r>
+    </w:p>
+    <w:p>
+      <w:pPr>
+        <w:rPr>
+          <w:rFonts w:ascii="Times New Roman" w:hAnsi="Times New Roman" w:cs="Times New Roman"/>
+        </w:rPr>
+      </w:pPr>
+      <w:proofErr w:type="spellStart"/>
+      <w:r>
+        <w:rPr>
+          <w:rFonts w:ascii="Times New Roman" w:hAnsi="Times New Roman" w:cs="Times New Roman"/>
+        </w:rPr>
+        <w:t>part_a_var_english</w:t>
+      </w:r>
+      <w:proofErr w:type="spellEnd"/>
+      <w:r>
+        <w:rPr>
+          <w:rFonts w:ascii="Times New Roman" w:hAnsi="Times New Roman" w:cs="Times New Roman"/>
+        </w:rPr>
+        <w:t>=</w:t>
+      </w:r>
+      <w:r>
+        <w:rPr>
+          <w:rFonts w:ascii="Times New Roman" w:hAnsi="Times New Roman" w:cs="Times New Roman"/>
+        </w:rPr>
+        <w:t>10.405667735207103</w:t>
+      </w:r>
+    </w:p>
+    <w:p>
+      <w:pPr>
+        <w:rPr>
+          <w:rFonts w:ascii="Times New Roman" w:hAnsi="Times New Roman" w:cs="Times New Roman"/>
+        </w:rPr>
+      </w:pPr>
+      <w:proofErr w:type="spellStart"/>
+      <w:r>
+        <w:rPr>
+          <w:rFonts w:ascii="Times New Roman" w:hAnsi="Times New Roman" w:cs="Times New Roman"/>
+        </w:rPr>
+        <w:t>part_b_var_plaintext</w:t>
+      </w:r>
+      <w:proofErr w:type="spellEnd"/>
+      <w:r>
+        <w:rPr>
+          <w:rFonts w:ascii="Times New Roman" w:hAnsi="Times New Roman" w:cs="Times New Roman"/>
+        </w:rPr>
+        <w:t>=</w:t>
+      </w:r>
+      <w:r>
+        <w:rPr>
+          <w:rFonts w:ascii="Times New Roman" w:hAnsi="Times New Roman" w:cs="Times New Roman"/>
+        </w:rPr>
+        <w:t>955.3668639053257</w:t>
+      </w:r>
+    </w:p>
+    <w:p>
+      <w:pPr>
+        <w:widowControl w:val="0"/>
+        <w:tabs>
+          <w:tab w:val="left" w:pos="560"/>
+          <w:tab w:val="left" w:pos="1120"/>
+          <w:tab w:val="left" w:pos="1680"/>
+          <w:tab w:val="left" w:pos="2240"/>
+          <w:tab w:val="left" w:pos="2800"/>
+          <w:tab w:val="left" w:pos="3360"/>
+          <w:tab w:val="left" w:pos="3920"/>
+          <w:tab w:val="left" w:pos="4480"/>
+          <w:tab w:val="left" w:pos="5040"/>
+          <w:tab w:val="left" w:pos="5600"/>
+          <w:tab w:val="left" w:pos="6160"/>
+          <w:tab w:val="left" w:pos="6720"/>
+        </w:tabs>
+        <w:autoSpaceDE w:val="0"/>
+        <w:autoSpaceDN w:val="0"/>
+        <w:adjustRightInd w:val="0"/>
+        <w:rPr>
+          <w:rFonts w:ascii="Times New Roman" w:hAnsi="Times New Roman" w:cs="Times New Roman"/>
+        </w:rPr>
+      </w:pPr>
+      <w:proofErr w:type="spellStart"/>
+      <w:r>
+        <w:rPr>
+          <w:rFonts w:ascii="Times New Roman" w:hAnsi="Times New Roman" w:cs="Times New Roman"/>
+        </w:rPr>
+        <w:t>part_b_var_plaintext</w:t>
+      </w:r>
+      <w:proofErr w:type="spellEnd"/>
+      <w:r>
+        <w:rPr>
+          <w:rFonts w:ascii="Times New Roman" w:hAnsi="Times New Roman" w:cs="Times New Roman"/>
+        </w:rPr>
+        <w:t xml:space="preserve"> = [</w:t>
+      </w:r>
+      <w:proofErr w:type="spellStart"/>
+      <w:r>
+        <w:rPr>
+          <w:rFonts w:ascii="Times New Roman" w:hAnsi="Times New Roman" w:cs="Times New Roman"/>
+        </w:rPr>
+        <w:t>PopVar</w:t>
+      </w:r>
+      <w:proofErr w:type="spellEnd"/>
+      <w:r>
+        <w:rPr>
+          <w:rFonts w:ascii="Times New Roman" w:hAnsi="Times New Roman" w:cs="Times New Roman"/>
+        </w:rPr>
+        <w:t xml:space="preserve"> of </w:t>
+      </w:r>
+      <w:proofErr w:type="spellStart"/>
+      <w:r>
+        <w:rPr>
+          <w:rFonts w:ascii="Times New Roman" w:hAnsi="Times New Roman" w:cs="Times New Roman"/>
+        </w:rPr>
+        <w:t>yz</w:t>
+      </w:r>
+      <w:proofErr w:type="spellEnd"/>
+      <w:r>
+        <w:rPr>
+          <w:rFonts w:ascii="Times New Roman" w:hAnsi="Times New Roman" w:cs="Times New Roman"/>
+        </w:rPr>
+        <w:t>: 487.9822485207101</w:t>
+      </w:r>
+      <w:r>
+        <w:rPr>
+          <w:rFonts w:ascii="Times New Roman" w:hAnsi="Times New Roman" w:cs="Times New Roman"/>
+        </w:rPr>
+        <w:t xml:space="preserve">, </w:t>
+      </w:r>
+      <w:proofErr w:type="spellStart"/>
+      <w:r>
+        <w:rPr>
+          <w:rFonts w:ascii="Times New Roman" w:hAnsi="Times New Roman" w:cs="Times New Roman"/>
+        </w:rPr>
+        <w:t>PopVar</w:t>
+      </w:r>
+      <w:proofErr w:type="spellEnd"/>
+      <w:r>
+        <w:rPr>
+          <w:rFonts w:ascii="Times New Roman" w:hAnsi="Times New Roman" w:cs="Times New Roman"/>
+        </w:rPr>
+        <w:t xml:space="preserve"> of xyz: 295.5207100591716</w:t>
+      </w:r>
+      <w:r>
+        <w:rPr>
+          <w:rFonts w:ascii="Times New Roman" w:hAnsi="Times New Roman" w:cs="Times New Roman"/>
+        </w:rPr>
+        <w:t xml:space="preserve">, </w:t>
+      </w:r>
+      <w:proofErr w:type="spellStart"/>
+      <w:r>
+        <w:rPr>
+          <w:rFonts w:ascii="Times New Roman" w:hAnsi="Times New Roman" w:cs="Times New Roman"/>
+        </w:rPr>
+        <w:t>PopVar</w:t>
+      </w:r>
+      <w:proofErr w:type="spellEnd"/>
+      <w:r>
+        <w:rPr>
+          <w:rFonts w:ascii="Times New Roman" w:hAnsi="Times New Roman" w:cs="Times New Roman"/>
+        </w:rPr>
+        <w:t xml:space="preserve"> of </w:t>
+      </w:r>
+      <w:proofErr w:type="spellStart"/>
+      <w:r>
+        <w:rPr>
+          <w:rFonts w:ascii="Times New Roman" w:hAnsi="Times New Roman" w:cs="Times New Roman"/>
+        </w:rPr>
+        <w:t>wxyz</w:t>
+      </w:r>
+      <w:proofErr w:type="spellEnd"/>
+      <w:r>
+        <w:rPr>
+          <w:rFonts w:ascii="Times New Roman" w:hAnsi="Times New Roman" w:cs="Times New Roman"/>
+        </w:rPr>
+        <w:t>: 226.21301775147927</w:t>
+      </w:r>
+      <w:r>
+        <w:rPr>
+          <w:rFonts w:ascii="Times New Roman" w:hAnsi="Times New Roman" w:cs="Times New Roman"/>
+        </w:rPr>
+        <w:t xml:space="preserve">, </w:t>
+      </w:r>
+      <w:proofErr w:type="spellStart"/>
+      <w:r>
+        <w:rPr>
+          <w:rFonts w:ascii="Times New Roman" w:hAnsi="Times New Roman" w:cs="Times New Roman"/>
+        </w:rPr>
+        <w:t>PopVar</w:t>
+      </w:r>
+      <w:proofErr w:type="spellEnd"/>
+      <w:r>
+        <w:rPr>
+          <w:rFonts w:ascii="Times New Roman" w:hAnsi="Times New Roman" w:cs="Times New Roman"/>
+        </w:rPr>
+        <w:t xml:space="preserve"> of </w:t>
+      </w:r>
+      <w:proofErr w:type="spellStart"/>
+      <w:r>
+        <w:rPr>
+          <w:rFonts w:ascii="Times New Roman" w:hAnsi="Times New Roman" w:cs="Times New Roman"/>
+        </w:rPr>
+        <w:t>vwxyz</w:t>
+      </w:r>
+      <w:proofErr w:type="spellEnd"/>
+      <w:r>
+        <w:rPr>
+          <w:rFonts w:ascii="Times New Roman" w:hAnsi="Times New Roman" w:cs="Times New Roman"/>
+        </w:rPr>
+        <w:t>: 151.98224852071007</w:t>
+      </w:r>
+      <w:r>
+        <w:rPr>
+          <w:rFonts w:ascii="Times New Roman" w:hAnsi="Times New Roman" w:cs="Times New Roman"/>
+        </w:rPr>
+        <w:t xml:space="preserve">, </w:t>
+      </w:r>
+      <w:proofErr w:type="spellStart"/>
+      <w:r>
+        <w:rPr>
+          <w:rFonts w:ascii="Times New Roman" w:hAnsi="Times New Roman" w:cs="Times New Roman"/>
+        </w:rPr>
+        <w:t>PopVar</w:t>
+      </w:r>
+      <w:proofErr w:type="spellEnd"/>
+      <w:r>
+        <w:rPr>
+          <w:rFonts w:ascii="Times New Roman" w:hAnsi="Times New Roman" w:cs="Times New Roman"/>
+        </w:rPr>
+        <w:t xml:space="preserve"> of </w:t>
+      </w:r>
+      <w:proofErr w:type="spellStart"/>
+      <w:r>
+        <w:rPr>
+          <w:rFonts w:ascii="Times New Roman" w:hAnsi="Times New Roman" w:cs="Times New Roman"/>
+        </w:rPr>
+        <w:t>uvwxyz</w:t>
+      </w:r>
+      <w:proofErr w:type="spellEnd"/>
+      <w:r>
+        <w:rPr>
+          <w:rFonts w:ascii="Times New Roman" w:hAnsi="Times New Roman" w:cs="Times New Roman"/>
+        </w:rPr>
+        <w:t>: 134.67455621301775</w:t>
+      </w:r>
+      <w:r>
+        <w:rPr>
+          <w:rFonts w:ascii="Times New Roman" w:hAnsi="Times New Roman" w:cs="Times New Roman"/>
+        </w:rPr>
+        <w:t>]</w:t>
+      </w:r>
+    </w:p>
+    <w:p>
+      <w:pPr>
+        <w:widowControl w:val="0"/>
+        <w:tabs>
+          <w:tab w:val="left" w:pos="560"/>
+          <w:tab w:val="left" w:pos="1120"/>
+          <w:tab w:val="left" w:pos="1680"/>
+          <w:tab w:val="left" w:pos="2240"/>
+          <w:tab w:val="left" w:pos="2800"/>
+          <w:tab w:val="left" w:pos="3360"/>
+          <w:tab w:val="left" w:pos="3920"/>
+          <w:tab w:val="left" w:pos="4480"/>
+          <w:tab w:val="left" w:pos="5040"/>
+          <w:tab w:val="left" w:pos="5600"/>
+          <w:tab w:val="left" w:pos="6160"/>
+          <w:tab w:val="left" w:pos="6720"/>
+        </w:tabs>
+        <w:autoSpaceDE w:val="0"/>
+        <w:autoSpaceDN w:val="0"/>
+        <w:adjustRightInd w:val="0"/>
+        <w:rPr>
+          <w:rFonts w:ascii="Times New Roman" w:hAnsi="Times New Roman" w:cs="Times New Roman"/>
+        </w:rPr>
+      </w:pPr>
+      <w:proofErr w:type="spellStart"/>
+      <w:r>
+        <w:rPr>
+          <w:rFonts w:ascii="Times New Roman" w:hAnsi="Times New Roman" w:cs="Times New Roman"/>
+        </w:rPr>
+        <w:t>part_c_explain</w:t>
+      </w:r>
+      <w:proofErr w:type="spellEnd"/>
+      <w:r>
+        <w:rPr>
+          <w:rFonts w:ascii="Times New Roman" w:hAnsi="Times New Roman" w:cs="Times New Roman"/>
+        </w:rPr>
+        <w:t>=</w:t>
+      </w:r>
+      <w:r>
+        <w:rPr>
+          <w:rFonts w:ascii="Times New Roman" w:hAnsi="Times New Roman" w:cs="Times New Roman"/>
+        </w:rPr>
+        <w:t xml:space="preserve"> It is clear that with the increase in key length the population variance decreases.</w:t>
+      </w:r>
+      <w:r>
+        <w:rPr>
+          <w:rFonts w:ascii="Times New Roman" w:hAnsi="Times New Roman" w:cs="Times New Roman"/>
+        </w:rPr>
+        <w:t xml:space="preserve">  We know that variance is a measure of deviation from the mean, so we can conclude with a longer key comes a more equally distrib</w:t>
+      </w:r>
+      <w:r>
+        <w:rPr>
+          <w:rFonts w:ascii="Times New Roman" w:hAnsi="Times New Roman" w:cs="Times New Roman"/>
+        </w:rPr>
+        <w:t>uted randomness between letters.</w:t>
+      </w:r>
+      <w:r>
+        <w:rPr>
+          <w:rFonts w:ascii="Times New Roman" w:hAnsi="Times New Roman" w:cs="Times New Roman"/>
+        </w:rPr>
+        <w:t xml:space="preserve"> </w:t>
+      </w:r>
+      <w:r>
+        <w:rPr>
+          <w:rFonts w:ascii="Times New Roman" w:hAnsi="Times New Roman" w:cs="Times New Roman"/>
+        </w:rPr>
+        <w:t>This is why our population variance decreases.</w:t>
+      </w:r>
+    </w:p>
+    <w:p>
+      <w:pPr>
+        <w:widowControl w:val="0"/>
+        <w:tabs>
+          <w:tab w:val="left" w:pos="560"/>
+          <w:tab w:val="left" w:pos="1120"/>
+          <w:tab w:val="left" w:pos="1680"/>
+          <w:tab w:val="left" w:pos="2240"/>
+          <w:tab w:val="left" w:pos="2800"/>
+          <w:tab w:val="left" w:pos="3360"/>
+          <w:tab w:val="left" w:pos="3920"/>
+          <w:tab w:val="left" w:pos="4480"/>
+          <w:tab w:val="left" w:pos="5040"/>
+          <w:tab w:val="left" w:pos="5600"/>
+          <w:tab w:val="left" w:pos="6160"/>
+          <w:tab w:val="left" w:pos="6720"/>
+        </w:tabs>
+        <w:autoSpaceDE w:val="0"/>
+        <w:autoSpaceDN w:val="0"/>
+        <w:adjustRightInd w:val="0"/>
+        <w:rPr>
+          <w:rFonts w:ascii="Times New Roman" w:hAnsi="Times New Roman" w:cs="Times New Roman"/>
+        </w:rPr>
+      </w:pPr>
+      <w:proofErr w:type="spellStart"/>
+      <w:r>
+        <w:rPr>
+          <w:rFonts w:ascii="Times New Roman" w:hAnsi="Times New Roman" w:cs="Times New Roman"/>
+        </w:rPr>
+        <w:t>Part_d_means</w:t>
+      </w:r>
+      <w:proofErr w:type="spellEnd"/>
+      <w:proofErr w:type="gramStart"/>
+      <w:r>
+        <w:rPr>
+          <w:rFonts w:ascii="Times New Roman" w:hAnsi="Times New Roman" w:cs="Times New Roman"/>
+        </w:rPr>
+        <w:t>=[</w:t>
+      </w:r>
+      <w:proofErr w:type="gramEnd"/>
+      <w:r>
+        <w:rPr>
+          <w:rFonts w:ascii="Times New Roman" w:hAnsi="Times New Roman" w:cs="Times New Roman"/>
+        </w:rPr>
+        <w:t>238.46152777777772</w:t>
+      </w:r>
+      <w:r>
+        <w:rPr>
+          <w:rFonts w:ascii="Times New Roman" w:hAnsi="Times New Roman" w:cs="Times New Roman"/>
+        </w:rPr>
+        <w:t xml:space="preserve">, </w:t>
+      </w:r>
+      <w:r>
+        <w:rPr>
+          <w:rFonts w:ascii="Times New Roman" w:hAnsi="Times New Roman" w:cs="Times New Roman"/>
+        </w:rPr>
+        <w:t>106.02163204009794</w:t>
+      </w:r>
+      <w:r>
+        <w:rPr>
+          <w:rFonts w:ascii="Times New Roman" w:hAnsi="Times New Roman" w:cs="Times New Roman"/>
+        </w:rPr>
+        <w:t xml:space="preserve">, </w:t>
+      </w:r>
+      <w:r>
+        <w:rPr>
+          <w:rFonts w:ascii="Times New Roman" w:hAnsi="Times New Roman" w:cs="Times New Roman"/>
+        </w:rPr>
+        <w:t>60.56617802417325</w:t>
+      </w:r>
+      <w:r>
+        <w:rPr>
+          <w:rFonts w:ascii="Times New Roman" w:hAnsi="Times New Roman" w:cs="Times New Roman"/>
+        </w:rPr>
+        <w:t xml:space="preserve">, </w:t>
+      </w:r>
+      <w:r>
+        <w:rPr>
+          <w:rFonts w:ascii="Times New Roman" w:hAnsi="Times New Roman" w:cs="Times New Roman"/>
+        </w:rPr>
+        <w:t>40.22507359456148</w:t>
+      </w:r>
+      <w:r>
+        <w:rPr>
+          <w:rFonts w:ascii="Times New Roman" w:hAnsi="Times New Roman" w:cs="Times New Roman"/>
+        </w:rPr>
+        <w:t xml:space="preserve">, </w:t>
+      </w:r>
+      <w:r>
+        <w:rPr>
+          <w:rFonts w:ascii="Times New Roman" w:hAnsi="Times New Roman" w:cs="Times New Roman"/>
+        </w:rPr>
+        <w:t>28.292735204159715</w:t>
+      </w:r>
+      <w:r>
+        <w:rPr>
+          <w:rFonts w:ascii="Times New Roman" w:hAnsi="Times New Roman" w:cs="Times New Roman"/>
+        </w:rPr>
+        <w:t>]</w:t>
+      </w:r>
+    </w:p>
+    <w:p>
+      <w:pPr>
+        <w:widowControl w:val="0"/>
+        <w:tabs>
+          <w:tab w:val="left" w:pos="560"/>
+          <w:tab w:val="left" w:pos="1120"/>
+          <w:tab w:val="left" w:pos="1680"/>
+          <w:tab w:val="left" w:pos="2240"/>
+          <w:tab w:val="left" w:pos="2800"/>
+          <w:tab w:val="left" w:pos="3360"/>
+          <w:tab w:val="left" w:pos="3920"/>
+          <w:tab w:val="left" w:pos="4480"/>
+          <w:tab w:val="left" w:pos="5040"/>
+          <w:tab w:val="left" w:pos="5600"/>
+          <w:tab w:val="left" w:pos="6160"/>
+          <w:tab w:val="left" w:pos="6720"/>
+        </w:tabs>
+        <w:autoSpaceDE w:val="0"/>
+        <w:autoSpaceDN w:val="0"/>
+        <w:adjustRightInd w:val="0"/>
+        <w:rPr>
+          <w:rFonts w:ascii="Times New Roman" w:hAnsi="Times New Roman" w:cs="Times New Roman"/>
+        </w:rPr>
+      </w:pPr>
+      <w:proofErr w:type="spellStart"/>
+      <w:r>
+        <w:rPr>
+          <w:rFonts w:ascii="Times New Roman" w:hAnsi="Times New Roman" w:cs="Times New Roman"/>
+        </w:rPr>
+        <w:t>Part_</w:t>
+      </w:r>
+      <w:r>
+        <w:rPr>
+          <w:rFonts w:ascii="Times New Roman" w:hAnsi="Times New Roman" w:cs="Times New Roman"/>
+        </w:rPr>
+        <w:t>d_explain</w:t>
+      </w:r>
+      <w:proofErr w:type="spellEnd"/>
+      <w:r>
+        <w:rPr>
+          <w:rFonts w:ascii="Times New Roman" w:hAnsi="Times New Roman" w:cs="Times New Roman"/>
+        </w:rPr>
+        <w:t>= These frequency variances are unlike those in both parts B and C. This is because we are calculating the frequency of n parts of the cipher text independently, whereas in part B we took the plaintext as a whole and part C we took each cipher text as a whole.</w:t>
+      </w:r>
+      <w:r>
+        <w:rPr>
+          <w:rFonts w:ascii="Times New Roman" w:hAnsi="Times New Roman" w:cs="Times New Roman"/>
+        </w:rPr>
+        <w:t xml:space="preserve">  A similar trend exists in parts B and C where the population variance decreases as the key length increases.</w:t>
+      </w:r>
+    </w:p>
+    <w:p>
+      <w:pPr>
+        <w:widowControl w:val="0"/>
+        <w:tabs>
+          <w:tab w:val="left" w:pos="560"/>
+          <w:tab w:val="left" w:pos="1120"/>
+          <w:tab w:val="left" w:pos="1680"/>
+          <w:tab w:val="left" w:pos="2240"/>
+          <w:tab w:val="left" w:pos="2800"/>
+          <w:tab w:val="left" w:pos="3360"/>
+          <w:tab w:val="left" w:pos="3920"/>
+          <w:tab w:val="left" w:pos="4480"/>
+          <w:tab w:val="left" w:pos="5040"/>
+          <w:tab w:val="left" w:pos="5600"/>
+          <w:tab w:val="left" w:pos="6160"/>
+          <w:tab w:val="left" w:pos="6720"/>
+        </w:tabs>
+        <w:autoSpaceDE w:val="0"/>
+        <w:autoSpaceDN w:val="0"/>
+        <w:adjustRightInd w:val="0"/>
+        <w:rPr>
+          <w:rFonts w:ascii="Times New Roman" w:hAnsi="Times New Roman" w:cs="Times New Roman"/>
+        </w:rPr>
+      </w:pPr>
+      <w:proofErr w:type="spellStart"/>
+      <w:r>
+        <w:rPr>
+          <w:rFonts w:ascii="Times New Roman" w:hAnsi="Times New Roman" w:cs="Times New Roman"/>
+        </w:rPr>
+        <w:t>Part_e_means</w:t>
+      </w:r>
+      <w:proofErr w:type="spellEnd"/>
+      <w:r>
+        <w:rPr>
+          <w:rFonts w:ascii="Times New Roman" w:hAnsi="Times New Roman" w:cs="Times New Roman"/>
+        </w:rPr>
+        <w:t xml:space="preserve"> = </w:t>
+      </w:r>
+      <w:r>
+        <w:rPr>
+          <w:rFonts w:ascii="Times New Roman" w:hAnsi="Times New Roman" w:cs="Times New Roman"/>
+        </w:rPr>
+        <w:t>[34.611570247933884, 32.33884297520662, 21.059917355371898, 26.423553719008268, 20.66493055555555, 34.65759637188208]</w:t>
+      </w:r>
+    </w:p>
+    <w:p>
+      <w:pPr>
+        <w:widowControl w:val="0"/>
+        <w:tabs>
+          <w:tab w:val="left" w:pos="560"/>
+          <w:tab w:val="left" w:pos="1120"/>
+          <w:tab w:val="left" w:pos="1680"/>
+          <w:tab w:val="left" w:pos="2240"/>
+          <w:tab w:val="left" w:pos="2800"/>
+          <w:tab w:val="left" w:pos="3360"/>
+          <w:tab w:val="left" w:pos="3920"/>
+          <w:tab w:val="left" w:pos="4480"/>
+          <w:tab w:val="left" w:pos="5040"/>
+          <w:tab w:val="left" w:pos="5600"/>
+          <w:tab w:val="left" w:pos="6160"/>
+          <w:tab w:val="left" w:pos="6720"/>
+        </w:tabs>
+        <w:autoSpaceDE w:val="0"/>
+        <w:autoSpaceDN w:val="0"/>
+        <w:adjustRightInd w:val="0"/>
+        <w:rPr>
+          <w:rFonts w:ascii="Times New Roman" w:hAnsi="Times New Roman" w:cs="Times New Roman"/>
+        </w:rPr>
+      </w:pPr>
+      <w:proofErr w:type="spellStart"/>
+      <w:r>
+        <w:rPr>
+          <w:rFonts w:ascii="Times New Roman" w:hAnsi="Times New Roman" w:cs="Times New Roman"/>
+        </w:rPr>
+        <w:t>Part_e_explain</w:t>
+      </w:r>
+      <w:proofErr w:type="spellEnd"/>
+      <w:r>
+        <w:rPr>
+          <w:rFonts w:ascii="Times New Roman" w:hAnsi="Times New Roman" w:cs="Times New Roman"/>
+        </w:rPr>
+        <w:t xml:space="preserve"> = Given the different means above, we can see that the general population variance is similar to that of the natural English language</w:t>
+      </w:r>
+      <w:r>
+        <w:rPr>
+          <w:rFonts w:ascii="Times New Roman" w:hAnsi="Times New Roman" w:cs="Times New Roman"/>
+        </w:rPr>
+        <w:t xml:space="preserve">.  This shows that after determining the length of different keys (via the </w:t>
+      </w:r>
+      <w:proofErr w:type="spellStart"/>
+      <w:r>
+        <w:rPr>
+          <w:rFonts w:ascii="Times New Roman" w:hAnsi="Times New Roman" w:cs="Times New Roman"/>
+        </w:rPr>
+        <w:t>Kasiski</w:t>
+      </w:r>
+      <w:proofErr w:type="spellEnd"/>
+      <w:r>
+        <w:rPr>
+          <w:rFonts w:ascii="Times New Roman" w:hAnsi="Times New Roman" w:cs="Times New Roman"/>
+        </w:rPr>
+        <w:t xml:space="preserve"> examination) each individual cipher might be vulnerable to a frequency analysis attack.</w:t>
+      </w:r>
+    </w:p>
+    <w:p>
+      <w:pPr>
+        <w:widowControl w:val="0"/>
+        <w:tabs>
+          <w:tab w:val="left" w:pos="560"/>
+          <w:tab w:val="left" w:pos="1120"/>
+          <w:tab w:val="left" w:pos="1680"/>
+          <w:tab w:val="left" w:pos="2240"/>
+          <w:tab w:val="left" w:pos="2800"/>
+          <w:tab w:val="left" w:pos="3360"/>
+          <w:tab w:val="left" w:pos="3920"/>
+          <w:tab w:val="left" w:pos="4480"/>
+          <w:tab w:val="left" w:pos="5040"/>
+          <w:tab w:val="left" w:pos="5600"/>
+          <w:tab w:val="left" w:pos="6160"/>
+          <w:tab w:val="left" w:pos="6720"/>
+        </w:tabs>
+        <w:autoSpaceDE w:val="0"/>
+        <w:autoSpaceDN w:val="0"/>
+        <w:adjustRightInd w:val="0"/>
+        <w:rPr>
+          <w:rFonts w:ascii="Times New Roman" w:hAnsi="Times New Roman" w:cs="Times New Roman"/>
+        </w:rPr>
+      </w:pPr>
+    </w:p>
+    <w:p>
+      <w:pPr>
+        <w:widowControl w:val="0"/>
+        <w:tabs>
+          <w:tab w:val="left" w:pos="560"/>
+          <w:tab w:val="left" w:pos="1120"/>
+          <w:tab w:val="left" w:pos="1680"/>
+          <w:tab w:val="left" w:pos="2240"/>
+          <w:tab w:val="left" w:pos="2800"/>
+          <w:tab w:val="left" w:pos="3360"/>
+          <w:tab w:val="left" w:pos="3920"/>
+          <w:tab w:val="left" w:pos="4480"/>
+          <w:tab w:val="left" w:pos="5040"/>
+          <w:tab w:val="left" w:pos="5600"/>
+          <w:tab w:val="left" w:pos="6160"/>
+          <w:tab w:val="left" w:pos="6720"/>
+        </w:tabs>
+        <w:autoSpaceDE w:val="0"/>
+        <w:autoSpaceDN w:val="0"/>
+        <w:adjustRightInd w:val="0"/>
+        <w:rPr>
+          <w:rFonts w:ascii="Times New Roman" w:hAnsi="Times New Roman" w:cs="Times New Roman"/>
+        </w:rPr>
+      </w:pPr>
+      <w:r>
+        <w:rPr>
+          <w:rFonts w:ascii="Times New Roman" w:hAnsi="Times New Roman" w:cs="Times New Roman"/>
+        </w:rPr>
+        <w:t>Source code for Problem 2:</w:t>
+      </w:r>
+    </w:p>
+    <w:p>
+      <w:pPr>
+        <w:widowControl w:val="0"/>
+        <w:tabs>
+          <w:tab w:val="left" w:pos="560"/>
+          <w:tab w:val="left" w:pos="1120"/>
+          <w:tab w:val="left" w:pos="1680"/>
+          <w:tab w:val="left" w:pos="2240"/>
+          <w:tab w:val="left" w:pos="2800"/>
+          <w:tab w:val="left" w:pos="3360"/>
+          <w:tab w:val="left" w:pos="3920"/>
+          <w:tab w:val="left" w:pos="4480"/>
+          <w:tab w:val="left" w:pos="5040"/>
+          <w:tab w:val="left" w:pos="5600"/>
+          <w:tab w:val="left" w:pos="6160"/>
+          <w:tab w:val="left" w:pos="6720"/>
+        </w:tabs>
+        <w:autoSpaceDE w:val="0"/>
+        <w:autoSpaceDN w:val="0"/>
+        <w:adjustRightInd w:val="0"/>
+        <w:rPr>
+          <w:rFonts w:ascii="Times New Roman" w:hAnsi="Times New Roman" w:cs="Times New Roman"/>
+        </w:rPr>
+      </w:pPr>
+      <w:r>
+        <w:rPr>
+          <w:rFonts w:ascii="Times New Roman" w:hAnsi="Times New Roman" w:cs="Times New Roman"/>
+        </w:rPr>
+        <w:t>---------------------------------------------------------------------------------------------------------------------</w:t>
+      </w:r>
+    </w:p>
+    <w:p>
+      <w:pPr>
+        <w:widowControl w:val="0"/>
+        <w:tabs>
+          <w:tab w:val="left" w:pos="560"/>
+          <w:tab w:val="left" w:pos="1120"/>
+          <w:tab w:val="left" w:pos="1680"/>
+          <w:tab w:val="left" w:pos="2240"/>
+          <w:tab w:val="left" w:pos="2800"/>
+          <w:tab w:val="left" w:pos="3360"/>
+          <w:tab w:val="left" w:pos="3920"/>
+          <w:tab w:val="left" w:pos="4480"/>
+          <w:tab w:val="left" w:pos="5040"/>
+          <w:tab w:val="left" w:pos="5600"/>
+          <w:tab w:val="left" w:pos="6160"/>
+          <w:tab w:val="left" w:pos="6720"/>
+        </w:tabs>
+        <w:autoSpaceDE w:val="0"/>
+        <w:autoSpaceDN w:val="0"/>
+        <w:adjustRightInd w:val="0"/>
+        <w:rPr>
+          <w:rFonts w:ascii="Times New Roman" w:hAnsi="Times New Roman" w:cs="Times New Roman"/>
+        </w:rPr>
+      </w:pPr>
+    </w:p>
+    <w:p>
+      <w:pPr>
+        <w:rPr>
+          <w:rFonts w:ascii="Times New Roman" w:hAnsi="Times New Roman" w:cs="Times New Roman"/>
+        </w:rPr>
+      </w:pPr>
+      <w:proofErr w:type="spellStart"/>
+      <w:r>
+        <w:rPr>
+          <w:rFonts w:ascii="Times New Roman" w:hAnsi="Times New Roman" w:cs="Times New Roman"/>
+        </w:rPr>
+        <w:t>def</w:t>
+      </w:r>
+      <w:proofErr w:type="spellEnd"/>
+      <w:r>
+        <w:rPr>
+          <w:rFonts w:ascii="Times New Roman" w:hAnsi="Times New Roman" w:cs="Times New Roman"/>
+        </w:rPr>
+        <w:t xml:space="preserve"> mean(data):</w:t>
+      </w:r>
+    </w:p>
+    <w:p>
+      <w:pPr>
+        <w:rPr>
+          <w:rFonts w:ascii="Times New Roman" w:hAnsi="Times New Roman" w:cs="Times New Roman"/>
+        </w:rPr>
+      </w:pPr>
+      <w:r>
+        <w:rPr>
+          <w:rFonts w:ascii="Times New Roman" w:hAnsi="Times New Roman" w:cs="Times New Roman"/>
+        </w:rPr>
+        <w:t xml:space="preserve">    total = 0</w:t>
+      </w:r>
+    </w:p>
+    <w:p>
+      <w:pPr>
+        <w:rPr>
+          <w:rFonts w:ascii="Times New Roman" w:hAnsi="Times New Roman" w:cs="Times New Roman"/>
+        </w:rPr>
+      </w:pPr>
+      <w:r>
+        <w:rPr>
+          <w:rFonts w:ascii="Times New Roman" w:hAnsi="Times New Roman" w:cs="Times New Roman"/>
+        </w:rPr>
+        <w:t xml:space="preserve">    for each in data:</w:t>
+      </w:r>
+    </w:p>
+    <w:p>
+      <w:pPr>
+        <w:rPr>
+          <w:rFonts w:ascii="Times New Roman" w:hAnsi="Times New Roman" w:cs="Times New Roman"/>
+        </w:rPr>
+      </w:pPr>
+      <w:r>
+        <w:rPr>
+          <w:rFonts w:ascii="Times New Roman" w:hAnsi="Times New Roman" w:cs="Times New Roman"/>
+        </w:rPr>
+        <w:t xml:space="preserve">        total += data[each]</w:t>
+      </w:r>
+    </w:p>
+    <w:p>
+      <w:pPr>
+        <w:rPr>
+          <w:rFonts w:ascii="Times New Roman" w:hAnsi="Times New Roman" w:cs="Times New Roman"/>
+        </w:rPr>
+      </w:pPr>
+      <w:r>
+        <w:rPr>
+          <w:rFonts w:ascii="Times New Roman" w:hAnsi="Times New Roman" w:cs="Times New Roman"/>
+        </w:rPr>
+        <w:t xml:space="preserve">    return (total/</w:t>
+      </w:r>
+      <w:proofErr w:type="spellStart"/>
+      <w:r>
+        <w:rPr>
+          <w:rFonts w:ascii="Times New Roman" w:hAnsi="Times New Roman" w:cs="Times New Roman"/>
+        </w:rPr>
+        <w:t>len</w:t>
+      </w:r>
+      <w:proofErr w:type="spellEnd"/>
+      <w:r>
+        <w:rPr>
+          <w:rFonts w:ascii="Times New Roman" w:hAnsi="Times New Roman" w:cs="Times New Roman"/>
+        </w:rPr>
+        <w:t>(data))</w:t>
+      </w:r>
+    </w:p>
+    <w:p>
+      <w:pPr>
+        <w:rPr>
+          <w:rFonts w:ascii="Times New Roman" w:hAnsi="Times New Roman" w:cs="Times New Roman"/>
+        </w:rPr>
+      </w:pPr>
+    </w:p>
+    <w:p>
+      <w:pPr>
+        <w:rPr>
+          <w:rFonts w:ascii="Times New Roman" w:hAnsi="Times New Roman" w:cs="Times New Roman"/>
+        </w:rPr>
+      </w:pPr>
+      <w:proofErr w:type="spellStart"/>
+      <w:r>
+        <w:rPr>
+          <w:rFonts w:ascii="Times New Roman" w:hAnsi="Times New Roman" w:cs="Times New Roman"/>
+        </w:rPr>
+        <w:t>def</w:t>
+      </w:r>
+      <w:proofErr w:type="spellEnd"/>
+      <w:r>
+        <w:rPr>
+          <w:rFonts w:ascii="Times New Roman" w:hAnsi="Times New Roman" w:cs="Times New Roman"/>
+        </w:rPr>
+        <w:t xml:space="preserve"> </w:t>
+      </w:r>
+      <w:proofErr w:type="spellStart"/>
+      <w:r>
+        <w:rPr>
+          <w:rFonts w:ascii="Times New Roman" w:hAnsi="Times New Roman" w:cs="Times New Roman"/>
+        </w:rPr>
+        <w:t>popVar</w:t>
+      </w:r>
+      <w:proofErr w:type="spellEnd"/>
+      <w:r>
+        <w:rPr>
+          <w:rFonts w:ascii="Times New Roman" w:hAnsi="Times New Roman" w:cs="Times New Roman"/>
+        </w:rPr>
+        <w:t>(data):</w:t>
+      </w:r>
+    </w:p>
+    <w:p>
+      <w:pPr>
+        <w:rPr>
+          <w:rFonts w:ascii="Times New Roman" w:hAnsi="Times New Roman" w:cs="Times New Roman"/>
+        </w:rPr>
+      </w:pPr>
+      <w:r>
+        <w:rPr>
+          <w:rFonts w:ascii="Times New Roman" w:hAnsi="Times New Roman" w:cs="Times New Roman"/>
+        </w:rPr>
+        <w:t xml:space="preserve">    </w:t>
+      </w:r>
+      <w:proofErr w:type="spellStart"/>
+      <w:r>
+        <w:rPr>
+          <w:rFonts w:ascii="Times New Roman" w:hAnsi="Times New Roman" w:cs="Times New Roman"/>
+        </w:rPr>
+        <w:t>meanData</w:t>
+      </w:r>
+      <w:proofErr w:type="spellEnd"/>
+      <w:r>
+        <w:rPr>
+          <w:rFonts w:ascii="Times New Roman" w:hAnsi="Times New Roman" w:cs="Times New Roman"/>
+        </w:rPr>
+        <w:t xml:space="preserve"> = mean(data)</w:t>
+      </w:r>
+    </w:p>
+    <w:p>
+      <w:pPr>
+        <w:rPr>
+          <w:rFonts w:ascii="Times New Roman" w:hAnsi="Times New Roman" w:cs="Times New Roman"/>
+        </w:rPr>
+      </w:pPr>
+      <w:r>
+        <w:rPr>
+          <w:rFonts w:ascii="Times New Roman" w:hAnsi="Times New Roman" w:cs="Times New Roman"/>
+        </w:rPr>
+        <w:t xml:space="preserve">    total = 0</w:t>
+      </w:r>
+    </w:p>
+    <w:p>
+      <w:pPr>
+        <w:rPr>
+          <w:rFonts w:ascii="Times New Roman" w:hAnsi="Times New Roman" w:cs="Times New Roman"/>
+        </w:rPr>
+      </w:pPr>
+      <w:r>
+        <w:rPr>
+          <w:rFonts w:ascii="Times New Roman" w:hAnsi="Times New Roman" w:cs="Times New Roman"/>
+        </w:rPr>
+        <w:t xml:space="preserve">    for letter in data:</w:t>
+      </w:r>
+    </w:p>
+    <w:p>
+      <w:pPr>
+        <w:rPr>
+          <w:rFonts w:ascii="Times New Roman" w:hAnsi="Times New Roman" w:cs="Times New Roman"/>
+        </w:rPr>
+      </w:pPr>
+      <w:r>
+        <w:rPr>
+          <w:rFonts w:ascii="Times New Roman" w:hAnsi="Times New Roman" w:cs="Times New Roman"/>
+        </w:rPr>
+        <w:t xml:space="preserve">        total += (data[letter] - </w:t>
+      </w:r>
+      <w:proofErr w:type="spellStart"/>
+      <w:proofErr w:type="gramStart"/>
+      <w:r>
+        <w:rPr>
+          <w:rFonts w:ascii="Times New Roman" w:hAnsi="Times New Roman" w:cs="Times New Roman"/>
+        </w:rPr>
+        <w:t>meanData</w:t>
+      </w:r>
+      <w:proofErr w:type="spellEnd"/>
+      <w:r>
+        <w:rPr>
+          <w:rFonts w:ascii="Times New Roman" w:hAnsi="Times New Roman" w:cs="Times New Roman"/>
+        </w:rPr>
+        <w:t>)*</w:t>
+      </w:r>
+      <w:proofErr w:type="gramEnd"/>
+      <w:r>
+        <w:rPr>
+          <w:rFonts w:ascii="Times New Roman" w:hAnsi="Times New Roman" w:cs="Times New Roman"/>
+        </w:rPr>
+        <w:t>*2</w:t>
+      </w:r>
+    </w:p>
+    <w:p>
+      <w:pPr>
+        <w:rPr>
+          <w:rFonts w:ascii="Times New Roman" w:hAnsi="Times New Roman" w:cs="Times New Roman"/>
+        </w:rPr>
+      </w:pPr>
+      <w:r>
+        <w:rPr>
+          <w:rFonts w:ascii="Times New Roman" w:hAnsi="Times New Roman" w:cs="Times New Roman"/>
+        </w:rPr>
+        <w:t xml:space="preserve">    return((1/</w:t>
+      </w:r>
+      <w:proofErr w:type="spellStart"/>
+      <w:r>
+        <w:rPr>
+          <w:rFonts w:ascii="Times New Roman" w:hAnsi="Times New Roman" w:cs="Times New Roman"/>
+        </w:rPr>
+        <w:t>len</w:t>
+      </w:r>
+      <w:proofErr w:type="spellEnd"/>
+      <w:r>
+        <w:rPr>
+          <w:rFonts w:ascii="Times New Roman" w:hAnsi="Times New Roman" w:cs="Times New Roman"/>
+        </w:rPr>
+        <w:t>(data)) * total)</w:t>
+      </w:r>
+    </w:p>
+    <w:p>
+      <w:pPr>
+        <w:rPr>
+          <w:rFonts w:ascii="Times New Roman" w:hAnsi="Times New Roman" w:cs="Times New Roman"/>
+        </w:rPr>
+      </w:pPr>
+    </w:p>
+    <w:p>
+      <w:pPr>
+        <w:rPr>
+          <w:rFonts w:ascii="Times New Roman" w:hAnsi="Times New Roman" w:cs="Times New Roman"/>
+        </w:rPr>
+      </w:pPr>
+      <w:proofErr w:type="spellStart"/>
+      <w:r>
+        <w:rPr>
+          <w:rFonts w:ascii="Times New Roman" w:hAnsi="Times New Roman" w:cs="Times New Roman"/>
+        </w:rPr>
+        <w:t>def</w:t>
+      </w:r>
+      <w:proofErr w:type="spellEnd"/>
+      <w:r>
+        <w:rPr>
+          <w:rFonts w:ascii="Times New Roman" w:hAnsi="Times New Roman" w:cs="Times New Roman"/>
+        </w:rPr>
+        <w:t xml:space="preserve"> </w:t>
+      </w:r>
+      <w:proofErr w:type="spellStart"/>
+      <w:proofErr w:type="gramStart"/>
+      <w:r>
+        <w:rPr>
+          <w:rFonts w:ascii="Times New Roman" w:hAnsi="Times New Roman" w:cs="Times New Roman"/>
+        </w:rPr>
+        <w:t>splitPopVar</w:t>
+      </w:r>
+      <w:proofErr w:type="spellEnd"/>
+      <w:r>
+        <w:rPr>
+          <w:rFonts w:ascii="Times New Roman" w:hAnsi="Times New Roman" w:cs="Times New Roman"/>
+        </w:rPr>
+        <w:t>(</w:t>
+      </w:r>
+      <w:proofErr w:type="gramEnd"/>
+      <w:r>
+        <w:rPr>
+          <w:rFonts w:ascii="Times New Roman" w:hAnsi="Times New Roman" w:cs="Times New Roman"/>
+        </w:rPr>
+        <w:t xml:space="preserve">data, </w:t>
+      </w:r>
+      <w:proofErr w:type="spellStart"/>
+      <w:r>
+        <w:rPr>
+          <w:rFonts w:ascii="Times New Roman" w:hAnsi="Times New Roman" w:cs="Times New Roman"/>
+        </w:rPr>
+        <w:t>keyLength</w:t>
+      </w:r>
+      <w:proofErr w:type="spellEnd"/>
+      <w:r>
+        <w:rPr>
+          <w:rFonts w:ascii="Times New Roman" w:hAnsi="Times New Roman" w:cs="Times New Roman"/>
+        </w:rPr>
+        <w:t>):</w:t>
+      </w:r>
+    </w:p>
+    <w:p>
+      <w:pPr>
+        <w:rPr>
+          <w:rFonts w:ascii="Times New Roman" w:hAnsi="Times New Roman" w:cs="Times New Roman"/>
+        </w:rPr>
+      </w:pPr>
+      <w:r>
+        <w:rPr>
+          <w:rFonts w:ascii="Times New Roman" w:hAnsi="Times New Roman" w:cs="Times New Roman"/>
+        </w:rPr>
+        <w:t xml:space="preserve">    '''split up the </w:t>
+      </w:r>
+      <w:proofErr w:type="spellStart"/>
+      <w:r>
+        <w:rPr>
+          <w:rFonts w:ascii="Times New Roman" w:hAnsi="Times New Roman" w:cs="Times New Roman"/>
+        </w:rPr>
+        <w:t>ciphertext</w:t>
+      </w:r>
+      <w:proofErr w:type="spellEnd"/>
+      <w:r>
+        <w:rPr>
+          <w:rFonts w:ascii="Times New Roman" w:hAnsi="Times New Roman" w:cs="Times New Roman"/>
+        </w:rPr>
+        <w:t xml:space="preserve"> into </w:t>
+      </w:r>
+      <w:proofErr w:type="spellStart"/>
+      <w:r>
+        <w:rPr>
+          <w:rFonts w:ascii="Times New Roman" w:hAnsi="Times New Roman" w:cs="Times New Roman"/>
+        </w:rPr>
+        <w:t>keyLength</w:t>
+      </w:r>
+      <w:proofErr w:type="spellEnd"/>
+      <w:r>
+        <w:rPr>
+          <w:rFonts w:ascii="Times New Roman" w:hAnsi="Times New Roman" w:cs="Times New Roman"/>
+        </w:rPr>
+        <w:t xml:space="preserve"> </w:t>
+      </w:r>
+      <w:proofErr w:type="spellStart"/>
+      <w:r>
+        <w:rPr>
+          <w:rFonts w:ascii="Times New Roman" w:hAnsi="Times New Roman" w:cs="Times New Roman"/>
+        </w:rPr>
+        <w:t>caesar</w:t>
+      </w:r>
+      <w:proofErr w:type="spellEnd"/>
+      <w:r>
+        <w:rPr>
+          <w:rFonts w:ascii="Times New Roman" w:hAnsi="Times New Roman" w:cs="Times New Roman"/>
+        </w:rPr>
+        <w:t xml:space="preserve"> ciphers, then</w:t>
+      </w:r>
+    </w:p>
+    <w:p>
+      <w:pPr>
+        <w:rPr>
+          <w:rFonts w:ascii="Times New Roman" w:hAnsi="Times New Roman" w:cs="Times New Roman"/>
+        </w:rPr>
+      </w:pPr>
+      <w:r>
+        <w:rPr>
+          <w:rFonts w:ascii="Times New Roman" w:hAnsi="Times New Roman" w:cs="Times New Roman"/>
+        </w:rPr>
+        <w:t xml:space="preserve">    preform </w:t>
+      </w:r>
+      <w:proofErr w:type="spellStart"/>
+      <w:r>
+        <w:rPr>
+          <w:rFonts w:ascii="Times New Roman" w:hAnsi="Times New Roman" w:cs="Times New Roman"/>
+        </w:rPr>
+        <w:t>popVar</w:t>
+      </w:r>
+      <w:proofErr w:type="spellEnd"/>
+      <w:r>
+        <w:rPr>
+          <w:rFonts w:ascii="Times New Roman" w:hAnsi="Times New Roman" w:cs="Times New Roman"/>
+        </w:rPr>
+        <w:t xml:space="preserve"> analysis on them and take the mean of the </w:t>
+      </w:r>
+      <w:proofErr w:type="spellStart"/>
+      <w:r>
+        <w:rPr>
+          <w:rFonts w:ascii="Times New Roman" w:hAnsi="Times New Roman" w:cs="Times New Roman"/>
+        </w:rPr>
+        <w:t>popVars</w:t>
+      </w:r>
+      <w:proofErr w:type="spellEnd"/>
+      <w:r>
+        <w:rPr>
+          <w:rFonts w:ascii="Times New Roman" w:hAnsi="Times New Roman" w:cs="Times New Roman"/>
+        </w:rPr>
+        <w:t>'''</w:t>
+      </w:r>
+    </w:p>
+    <w:p>
+      <w:pPr>
+        <w:rPr>
+          <w:rFonts w:ascii="Times New Roman" w:hAnsi="Times New Roman" w:cs="Times New Roman"/>
+        </w:rPr>
+      </w:pPr>
+    </w:p>
+    <w:p>
+      <w:pPr>
+        <w:rPr>
+          <w:rFonts w:ascii="Times New Roman" w:hAnsi="Times New Roman" w:cs="Times New Roman"/>
+        </w:rPr>
+      </w:pPr>
+      <w:r>
+        <w:rPr>
+          <w:rFonts w:ascii="Times New Roman" w:hAnsi="Times New Roman" w:cs="Times New Roman"/>
+        </w:rPr>
+        <w:t xml:space="preserve">    </w:t>
+      </w:r>
+      <w:proofErr w:type="spellStart"/>
+      <w:r>
+        <w:rPr>
+          <w:rFonts w:ascii="Times New Roman" w:hAnsi="Times New Roman" w:cs="Times New Roman"/>
+        </w:rPr>
+        <w:t>popVars</w:t>
+      </w:r>
+      <w:proofErr w:type="spellEnd"/>
+      <w:r>
+        <w:rPr>
+          <w:rFonts w:ascii="Times New Roman" w:hAnsi="Times New Roman" w:cs="Times New Roman"/>
+        </w:rPr>
+        <w:t xml:space="preserve"> = []</w:t>
+      </w:r>
+    </w:p>
+    <w:p>
+      <w:pPr>
+        <w:rPr>
+          <w:rFonts w:ascii="Times New Roman" w:hAnsi="Times New Roman" w:cs="Times New Roman"/>
+        </w:rPr>
+      </w:pPr>
+      <w:r>
+        <w:rPr>
+          <w:rFonts w:ascii="Times New Roman" w:hAnsi="Times New Roman" w:cs="Times New Roman"/>
+        </w:rPr>
+        <w:t xml:space="preserve">    # </w:t>
+      </w:r>
+      <w:proofErr w:type="gramStart"/>
+      <w:r>
+        <w:rPr>
+          <w:rFonts w:ascii="Times New Roman" w:hAnsi="Times New Roman" w:cs="Times New Roman"/>
+        </w:rPr>
+        <w:t>print(</w:t>
+      </w:r>
+      <w:proofErr w:type="gramEnd"/>
+      <w:r>
+        <w:rPr>
+          <w:rFonts w:ascii="Times New Roman" w:hAnsi="Times New Roman" w:cs="Times New Roman"/>
+        </w:rPr>
+        <w:t>data, "\n")</w:t>
+      </w:r>
+    </w:p>
+    <w:p>
+      <w:pPr>
+        <w:rPr>
+          <w:rFonts w:ascii="Times New Roman" w:hAnsi="Times New Roman" w:cs="Times New Roman"/>
+        </w:rPr>
+      </w:pPr>
+      <w:r>
+        <w:rPr>
+          <w:rFonts w:ascii="Times New Roman" w:hAnsi="Times New Roman" w:cs="Times New Roman"/>
+        </w:rPr>
+        <w:t xml:space="preserve">    for each in range(</w:t>
+      </w:r>
+      <w:proofErr w:type="gramStart"/>
+      <w:r>
+        <w:rPr>
+          <w:rFonts w:ascii="Times New Roman" w:hAnsi="Times New Roman" w:cs="Times New Roman"/>
+        </w:rPr>
+        <w:t>0,keyLength</w:t>
+      </w:r>
+      <w:proofErr w:type="gramEnd"/>
+      <w:r>
+        <w:rPr>
+          <w:rFonts w:ascii="Times New Roman" w:hAnsi="Times New Roman" w:cs="Times New Roman"/>
+        </w:rPr>
+        <w:t>):</w:t>
+      </w:r>
+    </w:p>
+    <w:p>
+      <w:pPr>
+        <w:rPr>
+          <w:rFonts w:ascii="Times New Roman" w:hAnsi="Times New Roman" w:cs="Times New Roman"/>
+        </w:rPr>
+      </w:pPr>
+    </w:p>
+    <w:p>
+      <w:pPr>
+        <w:rPr>
+          <w:rFonts w:ascii="Times New Roman" w:hAnsi="Times New Roman" w:cs="Times New Roman"/>
+        </w:rPr>
+      </w:pPr>
+      <w:r>
+        <w:rPr>
+          <w:rFonts w:ascii="Times New Roman" w:hAnsi="Times New Roman" w:cs="Times New Roman"/>
+        </w:rPr>
+        <w:t xml:space="preserve">        </w:t>
+      </w:r>
+      <w:proofErr w:type="spellStart"/>
+      <w:r>
+        <w:rPr>
+          <w:rFonts w:ascii="Times New Roman" w:hAnsi="Times New Roman" w:cs="Times New Roman"/>
+        </w:rPr>
+        <w:t>tempDatas</w:t>
+      </w:r>
+      <w:proofErr w:type="spellEnd"/>
+      <w:r>
+        <w:rPr>
+          <w:rFonts w:ascii="Times New Roman" w:hAnsi="Times New Roman" w:cs="Times New Roman"/>
+        </w:rPr>
+        <w:t xml:space="preserve"> = ""</w:t>
+      </w:r>
+    </w:p>
+    <w:p>
+      <w:pPr>
+        <w:rPr>
+          <w:rFonts w:ascii="Times New Roman" w:hAnsi="Times New Roman" w:cs="Times New Roman"/>
+        </w:rPr>
+      </w:pPr>
+      <w:r>
+        <w:rPr>
+          <w:rFonts w:ascii="Times New Roman" w:hAnsi="Times New Roman" w:cs="Times New Roman"/>
+        </w:rPr>
+        <w:t xml:space="preserve">        for (</w:t>
+      </w:r>
+      <w:proofErr w:type="spellStart"/>
+      <w:r>
+        <w:rPr>
+          <w:rFonts w:ascii="Times New Roman" w:hAnsi="Times New Roman" w:cs="Times New Roman"/>
+        </w:rPr>
+        <w:t>intLetter</w:t>
+      </w:r>
+      <w:proofErr w:type="spellEnd"/>
+      <w:r>
+        <w:rPr>
+          <w:rFonts w:ascii="Times New Roman" w:hAnsi="Times New Roman" w:cs="Times New Roman"/>
+        </w:rPr>
+        <w:t>, letter) in enumerate(data):</w:t>
+      </w:r>
+    </w:p>
+    <w:p>
+      <w:pPr>
+        <w:rPr>
+          <w:rFonts w:ascii="Times New Roman" w:hAnsi="Times New Roman" w:cs="Times New Roman"/>
+        </w:rPr>
+      </w:pPr>
+      <w:r>
+        <w:rPr>
+          <w:rFonts w:ascii="Times New Roman" w:hAnsi="Times New Roman" w:cs="Times New Roman"/>
+        </w:rPr>
+        <w:t xml:space="preserve">            if </w:t>
+      </w:r>
+      <w:proofErr w:type="spellStart"/>
+      <w:r>
+        <w:rPr>
+          <w:rFonts w:ascii="Times New Roman" w:hAnsi="Times New Roman" w:cs="Times New Roman"/>
+        </w:rPr>
+        <w:t>intLetter</w:t>
+      </w:r>
+      <w:proofErr w:type="spellEnd"/>
+      <w:r>
+        <w:rPr>
+          <w:rFonts w:ascii="Times New Roman" w:hAnsi="Times New Roman" w:cs="Times New Roman"/>
+        </w:rPr>
+        <w:t xml:space="preserve"> % </w:t>
+      </w:r>
+      <w:proofErr w:type="spellStart"/>
+      <w:r>
+        <w:rPr>
+          <w:rFonts w:ascii="Times New Roman" w:hAnsi="Times New Roman" w:cs="Times New Roman"/>
+        </w:rPr>
+        <w:t>keyLength</w:t>
+      </w:r>
+      <w:proofErr w:type="spellEnd"/>
+      <w:r>
+        <w:rPr>
+          <w:rFonts w:ascii="Times New Roman" w:hAnsi="Times New Roman" w:cs="Times New Roman"/>
+        </w:rPr>
+        <w:t xml:space="preserve"> == each:</w:t>
+      </w:r>
+    </w:p>
+    <w:p>
+      <w:pPr>
+        <w:rPr>
+          <w:rFonts w:ascii="Times New Roman" w:hAnsi="Times New Roman" w:cs="Times New Roman"/>
+        </w:rPr>
+      </w:pPr>
+      <w:r>
+        <w:rPr>
+          <w:rFonts w:ascii="Times New Roman" w:hAnsi="Times New Roman" w:cs="Times New Roman"/>
+        </w:rPr>
+        <w:t xml:space="preserve">                </w:t>
+      </w:r>
+      <w:proofErr w:type="spellStart"/>
+      <w:r>
+        <w:rPr>
+          <w:rFonts w:ascii="Times New Roman" w:hAnsi="Times New Roman" w:cs="Times New Roman"/>
+        </w:rPr>
+        <w:t>tempDatas</w:t>
+      </w:r>
+      <w:proofErr w:type="spellEnd"/>
+      <w:r>
+        <w:rPr>
+          <w:rFonts w:ascii="Times New Roman" w:hAnsi="Times New Roman" w:cs="Times New Roman"/>
+        </w:rPr>
+        <w:t xml:space="preserve"> += letter</w:t>
+      </w:r>
+    </w:p>
+    <w:p>
+      <w:pPr>
+        <w:rPr>
+          <w:rFonts w:ascii="Times New Roman" w:hAnsi="Times New Roman" w:cs="Times New Roman"/>
+        </w:rPr>
+      </w:pPr>
+    </w:p>
+    <w:p>
+      <w:pPr>
+        <w:rPr>
+          <w:rFonts w:ascii="Times New Roman" w:hAnsi="Times New Roman" w:cs="Times New Roman"/>
+        </w:rPr>
+      </w:pPr>
+      <w:r>
+        <w:rPr>
+          <w:rFonts w:ascii="Times New Roman" w:hAnsi="Times New Roman" w:cs="Times New Roman"/>
+        </w:rPr>
+        <w:t xml:space="preserve">        # </w:t>
+      </w:r>
+      <w:proofErr w:type="gramStart"/>
+      <w:r>
+        <w:rPr>
+          <w:rFonts w:ascii="Times New Roman" w:hAnsi="Times New Roman" w:cs="Times New Roman"/>
+        </w:rPr>
+        <w:t>print(</w:t>
+      </w:r>
+      <w:proofErr w:type="spellStart"/>
+      <w:proofErr w:type="gramEnd"/>
+      <w:r>
+        <w:rPr>
+          <w:rFonts w:ascii="Times New Roman" w:hAnsi="Times New Roman" w:cs="Times New Roman"/>
+        </w:rPr>
+        <w:t>tempDatas</w:t>
+      </w:r>
+      <w:proofErr w:type="spellEnd"/>
+      <w:r>
+        <w:rPr>
+          <w:rFonts w:ascii="Times New Roman" w:hAnsi="Times New Roman" w:cs="Times New Roman"/>
+        </w:rPr>
+        <w:t>, "\n")</w:t>
+      </w:r>
+    </w:p>
+    <w:p>
+      <w:pPr>
+        <w:rPr>
+          <w:rFonts w:ascii="Times New Roman" w:hAnsi="Times New Roman" w:cs="Times New Roman"/>
+        </w:rPr>
+      </w:pPr>
+    </w:p>
+    <w:p>
+      <w:pPr>
+        <w:rPr>
+          <w:rFonts w:ascii="Times New Roman" w:hAnsi="Times New Roman" w:cs="Times New Roman"/>
+        </w:rPr>
+      </w:pPr>
+      <w:r>
+        <w:rPr>
+          <w:rFonts w:ascii="Times New Roman" w:hAnsi="Times New Roman" w:cs="Times New Roman"/>
+        </w:rPr>
+        <w:t xml:space="preserve">        </w:t>
+      </w:r>
+      <w:proofErr w:type="spellStart"/>
+      <w:r>
+        <w:rPr>
+          <w:rFonts w:ascii="Times New Roman" w:hAnsi="Times New Roman" w:cs="Times New Roman"/>
+        </w:rPr>
+        <w:t>popVars.append</w:t>
+      </w:r>
+      <w:proofErr w:type="spellEnd"/>
+      <w:r>
+        <w:rPr>
+          <w:rFonts w:ascii="Times New Roman" w:hAnsi="Times New Roman" w:cs="Times New Roman"/>
+        </w:rPr>
+        <w:t>(</w:t>
+      </w:r>
+      <w:proofErr w:type="spellStart"/>
+      <w:r>
+        <w:rPr>
+          <w:rFonts w:ascii="Times New Roman" w:hAnsi="Times New Roman" w:cs="Times New Roman"/>
+        </w:rPr>
+        <w:t>popVar</w:t>
+      </w:r>
+      <w:proofErr w:type="spellEnd"/>
+      <w:r>
+        <w:rPr>
+          <w:rFonts w:ascii="Times New Roman" w:hAnsi="Times New Roman" w:cs="Times New Roman"/>
+        </w:rPr>
+        <w:t>(Counter(</w:t>
+      </w:r>
+      <w:proofErr w:type="spellStart"/>
+      <w:r>
+        <w:rPr>
+          <w:rFonts w:ascii="Times New Roman" w:hAnsi="Times New Roman" w:cs="Times New Roman"/>
+        </w:rPr>
+        <w:t>tempDatas</w:t>
+      </w:r>
+      <w:proofErr w:type="spellEnd"/>
+      <w:r>
+        <w:rPr>
+          <w:rFonts w:ascii="Times New Roman" w:hAnsi="Times New Roman" w:cs="Times New Roman"/>
+        </w:rPr>
+        <w:t>)))</w:t>
+      </w:r>
+    </w:p>
+    <w:p>
+      <w:pPr>
+        <w:rPr>
+          <w:rFonts w:ascii="Times New Roman" w:hAnsi="Times New Roman" w:cs="Times New Roman"/>
+        </w:rPr>
+      </w:pPr>
+    </w:p>
+    <w:p>
+      <w:pPr>
+        <w:rPr>
+          <w:rFonts w:ascii="Times New Roman" w:hAnsi="Times New Roman" w:cs="Times New Roman"/>
+        </w:rPr>
+      </w:pPr>
+      <w:r>
+        <w:rPr>
+          <w:rFonts w:ascii="Times New Roman" w:hAnsi="Times New Roman" w:cs="Times New Roman"/>
+        </w:rPr>
+        <w:t xml:space="preserve">        total = 0</w:t>
+      </w:r>
+    </w:p>
+    <w:p>
+      <w:pPr>
+        <w:rPr>
+          <w:rFonts w:ascii="Times New Roman" w:hAnsi="Times New Roman" w:cs="Times New Roman"/>
+        </w:rPr>
+      </w:pPr>
+      <w:r>
+        <w:rPr>
+          <w:rFonts w:ascii="Times New Roman" w:hAnsi="Times New Roman" w:cs="Times New Roman"/>
+        </w:rPr>
+        <w:t xml:space="preserve">        for each in </w:t>
+      </w:r>
+      <w:proofErr w:type="spellStart"/>
+      <w:r>
+        <w:rPr>
+          <w:rFonts w:ascii="Times New Roman" w:hAnsi="Times New Roman" w:cs="Times New Roman"/>
+        </w:rPr>
+        <w:t>popVars</w:t>
+      </w:r>
+      <w:proofErr w:type="spellEnd"/>
+      <w:r>
+        <w:rPr>
+          <w:rFonts w:ascii="Times New Roman" w:hAnsi="Times New Roman" w:cs="Times New Roman"/>
+        </w:rPr>
+        <w:t>:</w:t>
+      </w:r>
+    </w:p>
+    <w:p>
+      <w:pPr>
+        <w:rPr>
+          <w:rFonts w:ascii="Times New Roman" w:hAnsi="Times New Roman" w:cs="Times New Roman"/>
+        </w:rPr>
+      </w:pPr>
+      <w:r>
+        <w:rPr>
+          <w:rFonts w:ascii="Times New Roman" w:hAnsi="Times New Roman" w:cs="Times New Roman"/>
+        </w:rPr>
+        <w:t xml:space="preserve">            total += each</w:t>
+      </w:r>
+    </w:p>
+    <w:p>
+      <w:pPr>
+        <w:rPr>
+          <w:rFonts w:ascii="Times New Roman" w:hAnsi="Times New Roman" w:cs="Times New Roman"/>
+        </w:rPr>
+      </w:pPr>
+      <w:r>
+        <w:rPr>
+          <w:rFonts w:ascii="Times New Roman" w:hAnsi="Times New Roman" w:cs="Times New Roman"/>
+        </w:rPr>
+        <w:t xml:space="preserve">    print(</w:t>
+      </w:r>
+      <w:proofErr w:type="spellStart"/>
+      <w:r>
+        <w:rPr>
+          <w:rFonts w:ascii="Times New Roman" w:hAnsi="Times New Roman" w:cs="Times New Roman"/>
+        </w:rPr>
+        <w:t>popVars</w:t>
+      </w:r>
+      <w:proofErr w:type="spellEnd"/>
+      <w:r>
+        <w:rPr>
+          <w:rFonts w:ascii="Times New Roman" w:hAnsi="Times New Roman" w:cs="Times New Roman"/>
+        </w:rPr>
+        <w:t>)</w:t>
+      </w:r>
+    </w:p>
+    <w:p>
+      <w:pPr>
+        <w:rPr>
+          <w:rFonts w:ascii="Times New Roman" w:hAnsi="Times New Roman" w:cs="Times New Roman"/>
+        </w:rPr>
+      </w:pPr>
+      <w:r>
+        <w:rPr>
+          <w:rFonts w:ascii="Times New Roman" w:hAnsi="Times New Roman" w:cs="Times New Roman"/>
+        </w:rPr>
+        <w:t xml:space="preserve">    return(total/</w:t>
+      </w:r>
+      <w:proofErr w:type="spellStart"/>
+      <w:r>
+        <w:rPr>
+          <w:rFonts w:ascii="Times New Roman" w:hAnsi="Times New Roman" w:cs="Times New Roman"/>
+        </w:rPr>
+        <w:t>len</w:t>
+      </w:r>
+      <w:proofErr w:type="spellEnd"/>
+      <w:r>
+        <w:rPr>
+          <w:rFonts w:ascii="Times New Roman" w:hAnsi="Times New Roman" w:cs="Times New Roman"/>
+        </w:rPr>
+        <w:t>(</w:t>
+      </w:r>
+      <w:proofErr w:type="spellStart"/>
+      <w:r>
+        <w:rPr>
+          <w:rFonts w:ascii="Times New Roman" w:hAnsi="Times New Roman" w:cs="Times New Roman"/>
+        </w:rPr>
+        <w:t>popVars</w:t>
+      </w:r>
+      <w:proofErr w:type="spellEnd"/>
+      <w:r>
+        <w:rPr>
+          <w:rFonts w:ascii="Times New Roman" w:hAnsi="Times New Roman" w:cs="Times New Roman"/>
+        </w:rPr>
+        <w:t>))</w:t>
+      </w:r>
+    </w:p>
+    <w:p>
+      <w:pPr>
+        <w:rPr>
+          <w:rFonts w:ascii="Times New Roman" w:hAnsi="Times New Roman" w:cs="Times New Roman"/>
+        </w:rPr>
+      </w:pPr>
+    </w:p>
+    <w:p>
+      <w:pPr>
+        <w:rPr>
+          <w:rFonts w:ascii="Times New Roman" w:hAnsi="Times New Roman" w:cs="Times New Roman"/>
+        </w:rPr>
+      </w:pPr>
+      <w:proofErr w:type="spellStart"/>
+      <w:r>
+        <w:rPr>
+          <w:rFonts w:ascii="Times New Roman" w:hAnsi="Times New Roman" w:cs="Times New Roman"/>
+        </w:rPr>
+        <w:t>def</w:t>
+      </w:r>
+      <w:proofErr w:type="spellEnd"/>
+      <w:r>
+        <w:rPr>
+          <w:rFonts w:ascii="Times New Roman" w:hAnsi="Times New Roman" w:cs="Times New Roman"/>
+        </w:rPr>
+        <w:t xml:space="preserve"> </w:t>
+      </w:r>
+      <w:proofErr w:type="gramStart"/>
+      <w:r>
+        <w:rPr>
+          <w:rFonts w:ascii="Times New Roman" w:hAnsi="Times New Roman" w:cs="Times New Roman"/>
+        </w:rPr>
+        <w:t>main(</w:t>
+      </w:r>
+      <w:proofErr w:type="gramEnd"/>
+      <w:r>
+        <w:rPr>
+          <w:rFonts w:ascii="Times New Roman" w:hAnsi="Times New Roman" w:cs="Times New Roman"/>
+        </w:rPr>
+        <w:t>):</w:t>
+      </w:r>
+    </w:p>
+    <w:p>
+      <w:pPr>
+        <w:rPr>
+          <w:rFonts w:ascii="Times New Roman" w:hAnsi="Times New Roman" w:cs="Times New Roman"/>
+        </w:rPr>
+      </w:pPr>
+      <w:proofErr w:type="spellStart"/>
+      <w:r>
+        <w:rPr>
+          <w:rFonts w:ascii="Times New Roman" w:hAnsi="Times New Roman" w:cs="Times New Roman"/>
+        </w:rPr>
+        <w:t>knownFreq</w:t>
+      </w:r>
+      <w:proofErr w:type="spellEnd"/>
+      <w:r>
+        <w:rPr>
+          <w:rFonts w:ascii="Times New Roman" w:hAnsi="Times New Roman" w:cs="Times New Roman"/>
+        </w:rPr>
+        <w:t xml:space="preserve"> = {'A': 8.167, 'B': 1.492, 'C': 2.782, 'D': 4.253, 'E': 12.702, 'F': 2.228, 'G': 2.015,</w:t>
+      </w:r>
+    </w:p>
+    <w:p>
+      <w:pPr>
+        <w:rPr>
+          <w:rFonts w:ascii="Times New Roman" w:hAnsi="Times New Roman" w:cs="Times New Roman"/>
+        </w:rPr>
+      </w:pPr>
+      <w:r>
+        <w:rPr>
+          <w:rFonts w:ascii="Times New Roman" w:hAnsi="Times New Roman" w:cs="Times New Roman"/>
+        </w:rPr>
+        <w:t xml:space="preserve">    'H': 6.094, 'I': 6.996, 'J': 0.153, 'K': 0.772, 'L': 4.025, 'M': 2.406, 'N': 6.749,</w:t>
+      </w:r>
+    </w:p>
+    <w:p>
+      <w:pPr>
+        <w:rPr>
+          <w:rFonts w:ascii="Times New Roman" w:hAnsi="Times New Roman" w:cs="Times New Roman"/>
+        </w:rPr>
+      </w:pPr>
+      <w:r>
+        <w:rPr>
+          <w:rFonts w:ascii="Times New Roman" w:hAnsi="Times New Roman" w:cs="Times New Roman"/>
+        </w:rPr>
+        <w:t xml:space="preserve">    'O': 7.507, 'P': 1.929, 'Q': 0.095, 'R': 5.987, 'S':6.327, 'T': 9.056, 'U': 2.758,</w:t>
+      </w:r>
+    </w:p>
+    <w:p>
+      <w:pPr>
+        <w:rPr>
+          <w:rFonts w:ascii="Times New Roman" w:hAnsi="Times New Roman" w:cs="Times New Roman"/>
+        </w:rPr>
+      </w:pPr>
+      <w:r>
+        <w:rPr>
+          <w:rFonts w:ascii="Times New Roman" w:hAnsi="Times New Roman" w:cs="Times New Roman"/>
+        </w:rPr>
+        <w:t xml:space="preserve">    'V': 0.978, 'W': 2.360, 'X':</w:t>
+      </w:r>
+      <w:r>
+        <w:rPr>
+          <w:rFonts w:ascii="Times New Roman" w:hAnsi="Times New Roman" w:cs="Times New Roman"/>
+        </w:rPr>
+        <w:t xml:space="preserve"> 0.150, 'Y': 1.974, 'Z': 0.074}</w:t>
+      </w:r>
+    </w:p>
+    <w:p>
+      <w:pPr>
+        <w:rPr>
+          <w:rFonts w:ascii="Times New Roman" w:hAnsi="Times New Roman" w:cs="Times New Roman"/>
+        </w:rPr>
+      </w:pPr>
+      <w:proofErr w:type="spellStart"/>
+      <w:r>
+        <w:rPr>
+          <w:rFonts w:ascii="Times New Roman" w:hAnsi="Times New Roman" w:cs="Times New Roman"/>
+        </w:rPr>
+        <w:t>plainText</w:t>
+      </w:r>
+      <w:proofErr w:type="spellEnd"/>
+      <w:r>
+        <w:rPr>
+          <w:rFonts w:ascii="Times New Roman" w:hAnsi="Times New Roman" w:cs="Times New Roman"/>
+        </w:rPr>
+        <w:t xml:space="preserve"> = Counter("ethicslawanduniversitypoliciestodefendasystemyouneedtobeabletothinklikeanattackerandthatincludesunderstandingtechniquesthatcanbeusedtocompromisesecurityhoweverusingthosetechniquesintherealworldmayviolatethelawortheuniversitysrulesanditmaybeunethicalundersomecircumstancesevenprobingforweaknessesmayresultinseverepenaltiesuptoandincludingexpulsioncivilfinesandjailtimeourpolicyineecsisthatyoumustrespecttheprivacyandpropertyrightsofothersatalltimesorelseyouwillfailthecourseactinglawfullyandethicallyisyourresponsibilitycarefullyreadthecomputerfraudandabuseactcfaaafederalstatutethatbroadlycriminalizescomputerintrusionthisisoneofseverallawsthatgovernhackingunderstandwhatthelawprohibitsyoudontwanttoenduplikethisguyifindoubtwecanreferyoutoanattorneypleasereviewitsspoliciesonresponsibleuseoftechnologyresourcesandcaenspolicydocumentsforguidelinesconcerningproperuseofinformationtechnologyatumaswellastheengineeringhonorcodeasmembersoftheuniversitycommunityyouarerequiredtoabidebyt")</w:t>
+      </w:r>
+    </w:p>
+    <w:p>
+      <w:pPr>
+        <w:rPr>
+          <w:rFonts w:ascii="Times New Roman" w:hAnsi="Times New Roman" w:cs="Times New Roman"/>
+        </w:rPr>
+      </w:pPr>
+      <w:r>
+        <w:rPr>
+          <w:rFonts w:ascii="Times New Roman" w:hAnsi="Times New Roman" w:cs="Times New Roman"/>
+        </w:rPr>
+        <w:t xml:space="preserve">    </w:t>
+      </w:r>
+      <w:proofErr w:type="spellStart"/>
+      <w:r>
+        <w:rPr>
+          <w:rFonts w:ascii="Times New Roman" w:hAnsi="Times New Roman" w:cs="Times New Roman"/>
+        </w:rPr>
+        <w:t>yzKey</w:t>
+      </w:r>
+      <w:proofErr w:type="spellEnd"/>
+      <w:r>
+        <w:rPr>
+          <w:rFonts w:ascii="Times New Roman" w:hAnsi="Times New Roman" w:cs="Times New Roman"/>
+        </w:rPr>
+        <w:t xml:space="preserve"> = ("csfharjzuzlcsmgucqqhrxnnjhahcrrnbdddlcyrwrrdkxmtldccrnzdyajdrnrggmikgjczlzrsybidpzlcrgysgmaksccrsmbdprrzlcgmescbfmgpsdqsfzrbymzdsrccrnankopnkhqdqdatphrxfnudtdptqhlfrgmrcscbfmgpsdqhlsfdpdykunpkblyxthmkyscsfdjzunpsfdsmgucqqhrxqqskcrymbhrlyxzdsmcsfhazjtlccqqnkdahpbslqsymadqdtdlopnzhlfdnpvczimcrqdqlyxpdqtjsgmqdtdpdndlzjsgdqtnsmzlcgmakscgmedvoskqhmmahthjegmcrymbiyhjsglcnsqnnjhaxgmcdargrrgyswnslsrrqcrndasrgcophtzaxymbopnndpswqgffsqndnrgcqqzrzjkrhkdqnpdjrcxmtuhjkdzgkrgcbmtprczasgmekyvdtjkwzlccsfhazjkwhqxmtpqcrnnlrgagkgswbyqceskjxpdycrgcbmlntrdpepzscymbzztqdybrbdzyzddbdpzjrrzrtrdrgyszqmzbkwbphkhlzjhxdqbmlntrdphlsptqhmmrggrgrmmcndrcucqykjzurrgysentdpmfzajgmetlccqqsymbvfzrsfdjzuopnfhzhrrwnscmmrvymrsmdlcsojhidrggretwhdhlcmtzsudazlqcecqwnssmzlzrsmqldwojdyrcqcugduhrrqomkgbgdqnlqcrnnlrgajdsrcndscbfmmkmfwqcrmtpbcrymbbydlrnnjhaxbnatkdlsqemqetgcckgmcranlbcqlhlfnqmocqsrcndhlemqkzrhmmrdaglnjnexysslyrudjkyrrgcdlfgmcdphlffnlnpbmcczqlclzdprmergctlhtdprgswbmlktlhrxwnszpdpdotgqccrnyagccaws")</w:t>
+      </w:r>
+    </w:p>
+    <w:p>
+      <w:pPr>
+        <w:rPr>
+          <w:rFonts w:ascii="Times New Roman" w:hAnsi="Times New Roman" w:cs="Times New Roman"/>
+        </w:rPr>
+      </w:pPr>
+      <w:r>
+        <w:rPr>
+          <w:rFonts w:ascii="Times New Roman" w:hAnsi="Times New Roman" w:cs="Times New Roman"/>
+        </w:rPr>
+        <w:t xml:space="preserve">    </w:t>
+      </w:r>
+      <w:proofErr w:type="spellStart"/>
+      <w:r>
+        <w:rPr>
+          <w:rFonts w:ascii="Times New Roman" w:hAnsi="Times New Roman" w:cs="Times New Roman"/>
+        </w:rPr>
+        <w:t>xyzKey</w:t>
+      </w:r>
+      <w:proofErr w:type="spellEnd"/>
+      <w:r>
+        <w:rPr>
+          <w:rFonts w:ascii="Times New Roman" w:hAnsi="Times New Roman" w:cs="Times New Roman"/>
+        </w:rPr>
+        <w:t xml:space="preserve"> = ("brgfariyvxlcrlhscqpgsvnnigbfcrqmcbddkbzpwrqclvmtkcdarnyczyjdqmsegmhjhhczkysqybhcqxlcqfzqgmzjtacrrlcbprqymagmdrdzfmfotbqseyszymyctpccqmblkoomlfqdpcbrphqwgludscqrqhkesemrbrdzfmfotbqhkrgbpdxjvlpkakzvthljzqcseckxunorgbsmftdoqhqwroskbqzkbhqkzvzdrldqfhzykrlcbprlkdzgqzslprzkadpcubloomaflfcmqtczhldpqdpkzvpdpskqgmpcubpdmcmxjsfcrrnslymagmzjtagmdcwmskpgnkahsgkcgmbqzkbixgkqglbmtonnigbvgmbcbpgrqfzqwnrktprqbqobasqfdmphsybvymanqlndorxogferrldnqfdoqzqykirhjcrlpdiqdvmttgkidzfjsecblsqpczzrhkekxuerjkvymacsegbxjkvgrvmtopdpnnkqhygkfrxzyqbdtijxoczargbanjntqcqcpzrbzkbzysrbybqaexyzcccbpziqsxrtqcseysypnxbkvaqfkhkykfxdpanjntqcqflsosrfmmqfhpgrlldldrbtdoykiyvprgxrfltdolgxajflfrlcbprqymaugxrseckxuoomgfzhqqxlscllstymqrnblcrnkfidqfhpetvgeflclsaqudzymocebpxlsslymxrslpmbwoiczpcqbthbuhqqrmmkfahbqnkpdpnnkqhyjdrqdldsbagkmklexocrlsqzcrxlczydkqoljhzwclatjcmqqelpfrgcbjhkcrzmmzcqkgmdnqlndosrbmeflelplxrhllsbagkmklexxrtjyrtckiyrqfdblffldbphkegllnoanaczpkdjzdoqncrgbsmftdoqhqwblklrlhqwxlszocqbotfpdarnxzhacavr")</w:t>
+      </w:r>
+    </w:p>
+    <w:p>
+      <w:pPr>
+        <w:rPr>
+          <w:rFonts w:ascii="Times New Roman" w:hAnsi="Times New Roman" w:cs="Times New Roman"/>
+        </w:rPr>
+      </w:pPr>
+      <w:r>
+        <w:rPr>
+          <w:rFonts w:ascii="Times New Roman" w:hAnsi="Times New Roman" w:cs="Times New Roman"/>
+        </w:rPr>
+        <w:t xml:space="preserve">    </w:t>
+      </w:r>
+      <w:proofErr w:type="spellStart"/>
+      <w:r>
+        <w:rPr>
+          <w:rFonts w:ascii="Times New Roman" w:hAnsi="Times New Roman" w:cs="Times New Roman"/>
+        </w:rPr>
+        <w:t>wxyzKey</w:t>
+      </w:r>
+      <w:proofErr w:type="spellEnd"/>
+      <w:r>
+        <w:rPr>
+          <w:rFonts w:ascii="Times New Roman" w:hAnsi="Times New Roman" w:cs="Times New Roman"/>
+        </w:rPr>
+        <w:t xml:space="preserve"> = ("aqfhypjzsxlcqkguaoqhpvnnhfahaprnzbddjayruprdivmtjbccplzdwyjdplrgekikehczjxrswzidnxlcpeysekakqacrqkbdnprzjagmcqcbdkgpqbqsdxrbwkzdqpccplanimpnifqdobatnfrxdludrbptoflfpemraqcbdkgpqbqhjqfdnbykslpkzjyxrfmkwqcsdbjzslpsdbsmescqofrxooskapymzfrlwvzdqkcsdfazhrlcaoqnibahnzsloqymybqdrblonlzhjddnntczgkcrobqlwvpdorjsekqdrbpdlblzhqgdornskxlcekakqagmcbvoqiqhkkahrfjeekcrwkbiwfjsejcnqonnhfaxekcdypgrpeysulslqprqapndyqrgamphrxaxwkbonlndnqwqedfsoldnpecqoxrzhirhibqnnbjravmtsfjkbxgkpecbkrpraxasekekwtdthiwzjacsdfazhiwhovmtnocrlllreygkeqwbwoceqijxnbycpecbkjntpbpenxscwkbzxrqdwzrbbxyzbbbdnxjrpxrtpbrgwqzqkxbkuzphiflzhfxdozmllrrdnflsnrqhkkrgepgrkkcnbpcuaoykhxurpeyscltdnkfzyhgmcrlcaoqswkbvdxrsdbjzsmpndfzhppwnqammptympqmdjasohfidpegrcrwhbflckrzssbazjoceaownqqmzjxrskoldumjdwpcqasgdsfrrommkezgdollqapnnjpgahbsraldsazfmkimfuocrkrpbapymzzydjpnnhfaxzlatiblsocmqcrgcaigmapanjzcqjflflomoaosraldhjcmqixrhkkrdyelnhlexwqslwpudhiyrpecdjdgmabphjdfnjlpbkaczojclxbprkcrgarlhrbpreqwbkjktjfrxulsznbpdmrgqaarnwygcayws")</w:t>
+      </w:r>
+    </w:p>
+    <w:p>
+      <w:pPr>
+        <w:rPr>
+          <w:rFonts w:ascii="Times New Roman" w:hAnsi="Times New Roman" w:cs="Times New Roman"/>
+        </w:rPr>
+      </w:pPr>
+      <w:r>
+        <w:rPr>
+          <w:rFonts w:ascii="Times New Roman" w:hAnsi="Times New Roman" w:cs="Times New Roman"/>
+        </w:rPr>
+        <w:t xml:space="preserve">    </w:t>
+      </w:r>
+      <w:proofErr w:type="spellStart"/>
+      <w:r>
+        <w:rPr>
+          <w:rFonts w:ascii="Times New Roman" w:hAnsi="Times New Roman" w:cs="Times New Roman"/>
+        </w:rPr>
+        <w:t>vwxyzKey</w:t>
+      </w:r>
+      <w:proofErr w:type="spellEnd"/>
+      <w:r>
+        <w:rPr>
+          <w:rFonts w:ascii="Times New Roman" w:hAnsi="Times New Roman" w:cs="Times New Roman"/>
+        </w:rPr>
+        <w:t xml:space="preserve"> = ("zpegbnhxuzizrlhqaoqhoummkdyfcrokacezjayrtoqcltkrldzzqmazwyjdokqfhigigjzwkysowzidmwkbscwqgmxhrbdnqkbdmoqymyekeszyelhlqbqscwqazixbsrzzqmbjimpnhepcrzyrphouemvzrbptnekesckpcszyelhlqbqhipecqzwiunmhakztrfmkvpbrgzhxunmpectiescqneqwrmqicrvjagshwvzdpjbrgdyxjtizbprjibahmyrkrowkadnascmknlzhiccmqraximzopcrhwvpdnqirhiobtdmamcmvhqgdnqmrnvjagmxhrbhicbvophpgniyfthgbfldnwkbiveirhhalsqkkigbtekcdxofqscwqwnpirqsmapndxpqfdknftzxuxlcknlndmpvphbdqqnakqfdmoxrzghqglzolpdgobwnpsfjkawfjscazmtmobyboekekvscskguxlczpegbvhiwhnulsqmapnniofzhgeqwbvnbdtghvpdvzqfdxkjntoaodqvqaymywysrzwzrbawxyezzbpzgoqysppbrgvpypnvziwbmejgmvhfxdnylkoppbphiposrdkkrgdofqnialdrzrbpzghxurodxrfjrbpmcwzihicrlcznprziztfzopeckvsmpnceygsnulscjjquzipqmdizrnkdgbrgdodsxdbflcjqyrvzyxlqzbbpxjqqmziwqrnmjbwogaxqdmasgdreqqrkkigbdapmmmapnniofzkzqpcnapbagikimftnbqnpnzcrvjaazzjpnngezwcjyrkdippdnmcrgczhfldnyllbznkgmblomoznrqdjbflejnjysdkkrdxdkmkjcvyspixqvzhiyrodbcmbekcdmekegjjlpbjzbyrhajzdmoldscarlhqaoqhouzmlhqkgstulszmaocppeoccokxzhyayws")</w:t>
+      </w:r>
+    </w:p>
+    <w:p>
+      <w:pPr>
+        <w:rPr>
+          <w:rFonts w:ascii="Times New Roman" w:hAnsi="Times New Roman" w:cs="Times New Roman"/>
+        </w:rPr>
+      </w:pPr>
+      <w:r>
+        <w:rPr>
+          <w:rFonts w:ascii="Times New Roman" w:hAnsi="Times New Roman" w:cs="Times New Roman"/>
+        </w:rPr>
+        <w:t xml:space="preserve">    </w:t>
+      </w:r>
+      <w:proofErr w:type="spellStart"/>
+      <w:r>
+        <w:rPr>
+          <w:rFonts w:ascii="Times New Roman" w:hAnsi="Times New Roman" w:cs="Times New Roman"/>
+        </w:rPr>
+        <w:t>uvwxyzKey</w:t>
+      </w:r>
+      <w:proofErr w:type="spellEnd"/>
+      <w:r>
+        <w:rPr>
+          <w:rFonts w:ascii="Times New Roman" w:hAnsi="Times New Roman" w:cs="Times New Roman"/>
+        </w:rPr>
+        <w:t xml:space="preserve"> = ("yodfarfvsxlcoiescqmdpvnnfdyfcrnjzbddhywpwrnzivmthzaarnvzwyjdnjpegmegehczhvpqybeznxlcncwqgmwgqacroizbprnvjagmaoazfmclqbqsbvpzymvzqpccnjylkoljifqdmzyrphntdludpznrqhhbpemryoazfmclqbqhhodbpdugslpkxhwvthigwqcsbzhxunlodbsmcqaoqhntooskynwkbhnhwvzdoiaqfhwvhrlcymolkdwdnzslmowkadmzrbloljxflfzjntczeiapqdmhwvpdmphqgmmzrbpdjzjxjsczornsivjagmwgqagmaztmskmdkkahpdhcgmynwkbiudhqglyjqonnfdyvgmyzypgrncwqwnohqprqynlbasncamphpvyvymxknlndlouogfbooldnncaoqznvhirhgzolpdfnavmtqdhidzcgpecbipnpczwoekekurbrjksvjacsbdyxjksdovmtlmapnnhneygkcouzyqyaqijxlzwargyxkjntnzncpzoywkbzvpobybnxbxyzzzzbpzfnpxrtnzpeysvmkxbksxnfkhhvhfxdmxkjntnznflslpofmmncepgriialdryqaoykfvsprguocltdlidxajcicrlcymoqymxrdxrsbzhxuoljdfzhnnulsciiptymnokblcokhfidncepetsdbflcipxqudwvjoceymulssivjxrsimjbwofzwpcqyqebuhnnommkcxebqnhmapnnhneyjdonaldsyxdkmkibuocripnzcruizzydhnlljhwtzlatgzjqqeimcrgcygekcrwjjzcqhdjdnqikaosryjbfleimixrhiipbaghjhlexuoqjyrqzhiyrncablfciabphhbdllnlxkaczmhajzdlnkcrgypjftdlneqwbihirlhntulszlznbotcmaarnuweacaso")</w:t>
+      </w:r>
+    </w:p>
+    <w:p>
+      <w:pPr>
+        <w:rPr>
+          <w:rFonts w:ascii="Times New Roman" w:hAnsi="Times New Roman" w:cs="Times New Roman"/>
+        </w:rPr>
+      </w:pPr>
+    </w:p>
+    <w:p>
+      <w:pPr>
+        <w:rPr>
+          <w:rFonts w:ascii="Times New Roman" w:hAnsi="Times New Roman" w:cs="Times New Roman"/>
+        </w:rPr>
+      </w:pPr>
+      <w:r>
+        <w:rPr>
+          <w:rFonts w:ascii="Times New Roman" w:hAnsi="Times New Roman" w:cs="Times New Roman"/>
+        </w:rPr>
+        <w:t xml:space="preserve">    # print(mean(</w:t>
+      </w:r>
+      <w:proofErr w:type="spellStart"/>
+      <w:r>
+        <w:rPr>
+          <w:rFonts w:ascii="Times New Roman" w:hAnsi="Times New Roman" w:cs="Times New Roman"/>
+        </w:rPr>
+        <w:t>plainText</w:t>
+      </w:r>
+      <w:proofErr w:type="spellEnd"/>
+      <w:r>
+        <w:rPr>
+          <w:rFonts w:ascii="Times New Roman" w:hAnsi="Times New Roman" w:cs="Times New Roman"/>
+        </w:rPr>
+        <w:t>))</w:t>
+      </w:r>
+    </w:p>
+    <w:p>
+      <w:pPr>
+        <w:rPr>
+          <w:rFonts w:ascii="Times New Roman" w:hAnsi="Times New Roman" w:cs="Times New Roman"/>
+        </w:rPr>
+      </w:pPr>
+      <w:r>
+        <w:rPr>
+          <w:rFonts w:ascii="Times New Roman" w:hAnsi="Times New Roman" w:cs="Times New Roman"/>
+        </w:rPr>
+        <w:t xml:space="preserve">    # print(</w:t>
+      </w:r>
+      <w:proofErr w:type="spellStart"/>
+      <w:r>
+        <w:rPr>
+          <w:rFonts w:ascii="Times New Roman" w:hAnsi="Times New Roman" w:cs="Times New Roman"/>
+        </w:rPr>
+        <w:t>popVar</w:t>
+      </w:r>
+      <w:proofErr w:type="spellEnd"/>
+      <w:r>
+        <w:rPr>
+          <w:rFonts w:ascii="Times New Roman" w:hAnsi="Times New Roman" w:cs="Times New Roman"/>
+        </w:rPr>
+        <w:t>(</w:t>
+      </w:r>
+      <w:proofErr w:type="spellStart"/>
+      <w:r>
+        <w:rPr>
+          <w:rFonts w:ascii="Times New Roman" w:hAnsi="Times New Roman" w:cs="Times New Roman"/>
+        </w:rPr>
+        <w:t>plainText</w:t>
+      </w:r>
+      <w:proofErr w:type="spellEnd"/>
+      <w:r>
+        <w:rPr>
+          <w:rFonts w:ascii="Times New Roman" w:hAnsi="Times New Roman" w:cs="Times New Roman"/>
+        </w:rPr>
+        <w:t>))</w:t>
+      </w:r>
+    </w:p>
+    <w:p>
+      <w:pPr>
+        <w:rPr>
+          <w:rFonts w:ascii="Times New Roman" w:hAnsi="Times New Roman" w:cs="Times New Roman"/>
+        </w:rPr>
+      </w:pPr>
+      <w:r>
+        <w:rPr>
+          <w:rFonts w:ascii="Times New Roman" w:hAnsi="Times New Roman" w:cs="Times New Roman"/>
+        </w:rPr>
+        <w:t xml:space="preserve">    # </w:t>
+      </w:r>
+      <w:proofErr w:type="gramStart"/>
+      <w:r>
+        <w:rPr>
+          <w:rFonts w:ascii="Times New Roman" w:hAnsi="Times New Roman" w:cs="Times New Roman"/>
+        </w:rPr>
+        <w:t>print(</w:t>
+      </w:r>
+      <w:proofErr w:type="gramEnd"/>
+      <w:r>
+        <w:rPr>
+          <w:rFonts w:ascii="Times New Roman" w:hAnsi="Times New Roman" w:cs="Times New Roman"/>
+        </w:rPr>
+        <w:t>"</w:t>
+      </w:r>
+      <w:proofErr w:type="spellStart"/>
+      <w:r>
+        <w:rPr>
+          <w:rFonts w:ascii="Times New Roman" w:hAnsi="Times New Roman" w:cs="Times New Roman"/>
+        </w:rPr>
+        <w:t>PopVar</w:t>
+      </w:r>
+      <w:proofErr w:type="spellEnd"/>
+      <w:r>
+        <w:rPr>
+          <w:rFonts w:ascii="Times New Roman" w:hAnsi="Times New Roman" w:cs="Times New Roman"/>
+        </w:rPr>
+        <w:t xml:space="preserve"> of </w:t>
+      </w:r>
+      <w:proofErr w:type="spellStart"/>
+      <w:r>
+        <w:rPr>
+          <w:rFonts w:ascii="Times New Roman" w:hAnsi="Times New Roman" w:cs="Times New Roman"/>
+        </w:rPr>
+        <w:t>yz</w:t>
+      </w:r>
+      <w:proofErr w:type="spellEnd"/>
+      <w:r>
+        <w:rPr>
+          <w:rFonts w:ascii="Times New Roman" w:hAnsi="Times New Roman" w:cs="Times New Roman"/>
+        </w:rPr>
+        <w:t xml:space="preserve">:", </w:t>
+      </w:r>
+      <w:proofErr w:type="spellStart"/>
+      <w:r>
+        <w:rPr>
+          <w:rFonts w:ascii="Times New Roman" w:hAnsi="Times New Roman" w:cs="Times New Roman"/>
+        </w:rPr>
+        <w:t>popVar</w:t>
+      </w:r>
+      <w:proofErr w:type="spellEnd"/>
+      <w:r>
+        <w:rPr>
+          <w:rFonts w:ascii="Times New Roman" w:hAnsi="Times New Roman" w:cs="Times New Roman"/>
+        </w:rPr>
+        <w:t>(</w:t>
+      </w:r>
+      <w:proofErr w:type="spellStart"/>
+      <w:r>
+        <w:rPr>
+          <w:rFonts w:ascii="Times New Roman" w:hAnsi="Times New Roman" w:cs="Times New Roman"/>
+        </w:rPr>
+        <w:t>yzKey</w:t>
+      </w:r>
+      <w:proofErr w:type="spellEnd"/>
+      <w:r>
+        <w:rPr>
+          <w:rFonts w:ascii="Times New Roman" w:hAnsi="Times New Roman" w:cs="Times New Roman"/>
+        </w:rPr>
+        <w:t>))</w:t>
+      </w:r>
+    </w:p>
+    <w:p>
+      <w:pPr>
+        <w:rPr>
+          <w:rFonts w:ascii="Times New Roman" w:hAnsi="Times New Roman" w:cs="Times New Roman"/>
+        </w:rPr>
+      </w:pPr>
+      <w:r>
+        <w:rPr>
+          <w:rFonts w:ascii="Times New Roman" w:hAnsi="Times New Roman" w:cs="Times New Roman"/>
+        </w:rPr>
+        <w:t xml:space="preserve">    # </w:t>
+      </w:r>
+      <w:proofErr w:type="gramStart"/>
+      <w:r>
+        <w:rPr>
+          <w:rFonts w:ascii="Times New Roman" w:hAnsi="Times New Roman" w:cs="Times New Roman"/>
+        </w:rPr>
+        <w:t>print(</w:t>
+      </w:r>
+      <w:proofErr w:type="gramEnd"/>
+      <w:r>
+        <w:rPr>
+          <w:rFonts w:ascii="Times New Roman" w:hAnsi="Times New Roman" w:cs="Times New Roman"/>
+        </w:rPr>
+        <w:t>"</w:t>
+      </w:r>
+      <w:proofErr w:type="spellStart"/>
+      <w:r>
+        <w:rPr>
+          <w:rFonts w:ascii="Times New Roman" w:hAnsi="Times New Roman" w:cs="Times New Roman"/>
+        </w:rPr>
+        <w:t>PopVar</w:t>
+      </w:r>
+      <w:proofErr w:type="spellEnd"/>
+      <w:r>
+        <w:rPr>
+          <w:rFonts w:ascii="Times New Roman" w:hAnsi="Times New Roman" w:cs="Times New Roman"/>
+        </w:rPr>
+        <w:t xml:space="preserve"> of xyz:", </w:t>
+      </w:r>
+      <w:proofErr w:type="spellStart"/>
+      <w:r>
+        <w:rPr>
+          <w:rFonts w:ascii="Times New Roman" w:hAnsi="Times New Roman" w:cs="Times New Roman"/>
+        </w:rPr>
+        <w:t>popVar</w:t>
+      </w:r>
+      <w:proofErr w:type="spellEnd"/>
+      <w:r>
+        <w:rPr>
+          <w:rFonts w:ascii="Times New Roman" w:hAnsi="Times New Roman" w:cs="Times New Roman"/>
+        </w:rPr>
+        <w:t>(</w:t>
+      </w:r>
+      <w:proofErr w:type="spellStart"/>
+      <w:r>
+        <w:rPr>
+          <w:rFonts w:ascii="Times New Roman" w:hAnsi="Times New Roman" w:cs="Times New Roman"/>
+        </w:rPr>
+        <w:t>xyzKey</w:t>
+      </w:r>
+      <w:proofErr w:type="spellEnd"/>
+      <w:r>
+        <w:rPr>
+          <w:rFonts w:ascii="Times New Roman" w:hAnsi="Times New Roman" w:cs="Times New Roman"/>
+        </w:rPr>
+        <w:t>))</w:t>
+      </w:r>
+    </w:p>
+    <w:p>
+      <w:pPr>
+        <w:rPr>
+          <w:rFonts w:ascii="Times New Roman" w:hAnsi="Times New Roman" w:cs="Times New Roman"/>
+        </w:rPr>
+      </w:pPr>
+      <w:r>
+        <w:rPr>
+          <w:rFonts w:ascii="Times New Roman" w:hAnsi="Times New Roman" w:cs="Times New Roman"/>
+        </w:rPr>
+        <w:t xml:space="preserve">    # </w:t>
+      </w:r>
+      <w:proofErr w:type="gramStart"/>
+      <w:r>
+        <w:rPr>
+          <w:rFonts w:ascii="Times New Roman" w:hAnsi="Times New Roman" w:cs="Times New Roman"/>
+        </w:rPr>
+        <w:t>print(</w:t>
+      </w:r>
+      <w:proofErr w:type="gramEnd"/>
+      <w:r>
+        <w:rPr>
+          <w:rFonts w:ascii="Times New Roman" w:hAnsi="Times New Roman" w:cs="Times New Roman"/>
+        </w:rPr>
+        <w:t>"</w:t>
+      </w:r>
+      <w:proofErr w:type="spellStart"/>
+      <w:r>
+        <w:rPr>
+          <w:rFonts w:ascii="Times New Roman" w:hAnsi="Times New Roman" w:cs="Times New Roman"/>
+        </w:rPr>
+        <w:t>PopVar</w:t>
+      </w:r>
+      <w:proofErr w:type="spellEnd"/>
+      <w:r>
+        <w:rPr>
+          <w:rFonts w:ascii="Times New Roman" w:hAnsi="Times New Roman" w:cs="Times New Roman"/>
+        </w:rPr>
+        <w:t xml:space="preserve"> of </w:t>
+      </w:r>
+      <w:proofErr w:type="spellStart"/>
+      <w:r>
+        <w:rPr>
+          <w:rFonts w:ascii="Times New Roman" w:hAnsi="Times New Roman" w:cs="Times New Roman"/>
+        </w:rPr>
+        <w:t>wxyz</w:t>
+      </w:r>
+      <w:proofErr w:type="spellEnd"/>
+      <w:r>
+        <w:rPr>
+          <w:rFonts w:ascii="Times New Roman" w:hAnsi="Times New Roman" w:cs="Times New Roman"/>
+        </w:rPr>
+        <w:t xml:space="preserve">:", </w:t>
+      </w:r>
+      <w:proofErr w:type="spellStart"/>
+      <w:r>
+        <w:rPr>
+          <w:rFonts w:ascii="Times New Roman" w:hAnsi="Times New Roman" w:cs="Times New Roman"/>
+        </w:rPr>
+        <w:t>popVar</w:t>
+      </w:r>
+      <w:proofErr w:type="spellEnd"/>
+      <w:r>
+        <w:rPr>
+          <w:rFonts w:ascii="Times New Roman" w:hAnsi="Times New Roman" w:cs="Times New Roman"/>
+        </w:rPr>
+        <w:t>(</w:t>
+      </w:r>
+      <w:proofErr w:type="spellStart"/>
+      <w:r>
+        <w:rPr>
+          <w:rFonts w:ascii="Times New Roman" w:hAnsi="Times New Roman" w:cs="Times New Roman"/>
+        </w:rPr>
+        <w:t>wxyzKey</w:t>
+      </w:r>
+      <w:proofErr w:type="spellEnd"/>
+      <w:r>
+        <w:rPr>
+          <w:rFonts w:ascii="Times New Roman" w:hAnsi="Times New Roman" w:cs="Times New Roman"/>
+        </w:rPr>
+        <w:t>))</w:t>
+      </w:r>
+    </w:p>
+    <w:p>
+      <w:pPr>
+        <w:rPr>
+          <w:rFonts w:ascii="Times New Roman" w:hAnsi="Times New Roman" w:cs="Times New Roman"/>
+        </w:rPr>
+      </w:pPr>
+      <w:r>
+        <w:rPr>
+          <w:rFonts w:ascii="Times New Roman" w:hAnsi="Times New Roman" w:cs="Times New Roman"/>
+        </w:rPr>
+        <w:t xml:space="preserve">    # </w:t>
+      </w:r>
+      <w:proofErr w:type="gramStart"/>
+      <w:r>
+        <w:rPr>
+          <w:rFonts w:ascii="Times New Roman" w:hAnsi="Times New Roman" w:cs="Times New Roman"/>
+        </w:rPr>
+        <w:t>print(</w:t>
+      </w:r>
+      <w:proofErr w:type="gramEnd"/>
+      <w:r>
+        <w:rPr>
+          <w:rFonts w:ascii="Times New Roman" w:hAnsi="Times New Roman" w:cs="Times New Roman"/>
+        </w:rPr>
+        <w:t>"</w:t>
+      </w:r>
+      <w:proofErr w:type="spellStart"/>
+      <w:r>
+        <w:rPr>
+          <w:rFonts w:ascii="Times New Roman" w:hAnsi="Times New Roman" w:cs="Times New Roman"/>
+        </w:rPr>
+        <w:t>PopVar</w:t>
+      </w:r>
+      <w:proofErr w:type="spellEnd"/>
+      <w:r>
+        <w:rPr>
+          <w:rFonts w:ascii="Times New Roman" w:hAnsi="Times New Roman" w:cs="Times New Roman"/>
+        </w:rPr>
+        <w:t xml:space="preserve"> of </w:t>
+      </w:r>
+      <w:proofErr w:type="spellStart"/>
+      <w:r>
+        <w:rPr>
+          <w:rFonts w:ascii="Times New Roman" w:hAnsi="Times New Roman" w:cs="Times New Roman"/>
+        </w:rPr>
+        <w:t>vwxyz</w:t>
+      </w:r>
+      <w:proofErr w:type="spellEnd"/>
+      <w:r>
+        <w:rPr>
+          <w:rFonts w:ascii="Times New Roman" w:hAnsi="Times New Roman" w:cs="Times New Roman"/>
+        </w:rPr>
+        <w:t xml:space="preserve">:", </w:t>
+      </w:r>
+      <w:proofErr w:type="spellStart"/>
+      <w:r>
+        <w:rPr>
+          <w:rFonts w:ascii="Times New Roman" w:hAnsi="Times New Roman" w:cs="Times New Roman"/>
+        </w:rPr>
+        <w:t>popVar</w:t>
+      </w:r>
+      <w:proofErr w:type="spellEnd"/>
+      <w:r>
+        <w:rPr>
+          <w:rFonts w:ascii="Times New Roman" w:hAnsi="Times New Roman" w:cs="Times New Roman"/>
+        </w:rPr>
+        <w:t>(</w:t>
+      </w:r>
+      <w:proofErr w:type="spellStart"/>
+      <w:r>
+        <w:rPr>
+          <w:rFonts w:ascii="Times New Roman" w:hAnsi="Times New Roman" w:cs="Times New Roman"/>
+        </w:rPr>
+        <w:t>vwxyzKey</w:t>
+      </w:r>
+      <w:proofErr w:type="spellEnd"/>
+      <w:r>
+        <w:rPr>
+          <w:rFonts w:ascii="Times New Roman" w:hAnsi="Times New Roman" w:cs="Times New Roman"/>
+        </w:rPr>
+        <w:t>))</w:t>
+      </w:r>
+    </w:p>
+    <w:p>
+      <w:pPr>
+        <w:rPr>
+          <w:rFonts w:ascii="Times New Roman" w:hAnsi="Times New Roman" w:cs="Times New Roman"/>
+        </w:rPr>
+      </w:pPr>
+      <w:r>
+        <w:rPr>
+          <w:rFonts w:ascii="Times New Roman" w:hAnsi="Times New Roman" w:cs="Times New Roman"/>
+        </w:rPr>
+        <w:t xml:space="preserve">    # </w:t>
+      </w:r>
+      <w:proofErr w:type="gramStart"/>
+      <w:r>
+        <w:rPr>
+          <w:rFonts w:ascii="Times New Roman" w:hAnsi="Times New Roman" w:cs="Times New Roman"/>
+        </w:rPr>
+        <w:t>print(</w:t>
+      </w:r>
+      <w:proofErr w:type="gramEnd"/>
+      <w:r>
+        <w:rPr>
+          <w:rFonts w:ascii="Times New Roman" w:hAnsi="Times New Roman" w:cs="Times New Roman"/>
+        </w:rPr>
+        <w:t>"</w:t>
+      </w:r>
+      <w:proofErr w:type="spellStart"/>
+      <w:r>
+        <w:rPr>
+          <w:rFonts w:ascii="Times New Roman" w:hAnsi="Times New Roman" w:cs="Times New Roman"/>
+        </w:rPr>
+        <w:t>PopVar</w:t>
+      </w:r>
+      <w:proofErr w:type="spellEnd"/>
+      <w:r>
+        <w:rPr>
+          <w:rFonts w:ascii="Times New Roman" w:hAnsi="Times New Roman" w:cs="Times New Roman"/>
+        </w:rPr>
+        <w:t xml:space="preserve"> of </w:t>
+      </w:r>
+      <w:proofErr w:type="spellStart"/>
+      <w:r>
+        <w:rPr>
+          <w:rFonts w:ascii="Times New Roman" w:hAnsi="Times New Roman" w:cs="Times New Roman"/>
+        </w:rPr>
+        <w:t>uvwxyz</w:t>
+      </w:r>
+      <w:proofErr w:type="spellEnd"/>
+      <w:r>
+        <w:rPr>
+          <w:rFonts w:ascii="Times New Roman" w:hAnsi="Times New Roman" w:cs="Times New Roman"/>
+        </w:rPr>
+        <w:t xml:space="preserve">:", </w:t>
+      </w:r>
+      <w:proofErr w:type="spellStart"/>
+      <w:r>
+        <w:rPr>
+          <w:rFonts w:ascii="Times New Roman" w:hAnsi="Times New Roman" w:cs="Times New Roman"/>
+        </w:rPr>
+        <w:t>popVar</w:t>
+      </w:r>
+      <w:proofErr w:type="spellEnd"/>
+      <w:r>
+        <w:rPr>
+          <w:rFonts w:ascii="Times New Roman" w:hAnsi="Times New Roman" w:cs="Times New Roman"/>
+        </w:rPr>
+        <w:t>(</w:t>
+      </w:r>
+      <w:proofErr w:type="spellStart"/>
+      <w:r>
+        <w:rPr>
+          <w:rFonts w:ascii="Times New Roman" w:hAnsi="Times New Roman" w:cs="Times New Roman"/>
+        </w:rPr>
+        <w:t>uvwxyzKey</w:t>
+      </w:r>
+      <w:proofErr w:type="spellEnd"/>
+      <w:r>
+        <w:rPr>
+          <w:rFonts w:ascii="Times New Roman" w:hAnsi="Times New Roman" w:cs="Times New Roman"/>
+        </w:rPr>
+        <w:t>))</w:t>
+      </w:r>
+    </w:p>
+    <w:p>
+      <w:pPr>
+        <w:rPr>
+          <w:rFonts w:ascii="Times New Roman" w:hAnsi="Times New Roman" w:cs="Times New Roman"/>
+        </w:rPr>
+      </w:pPr>
+      <w:r>
+        <w:rPr>
+          <w:rFonts w:ascii="Times New Roman" w:hAnsi="Times New Roman" w:cs="Times New Roman"/>
+        </w:rPr>
+        <w:t xml:space="preserve">    print(</w:t>
+      </w:r>
+      <w:proofErr w:type="spellStart"/>
+      <w:r>
+        <w:rPr>
+          <w:rFonts w:ascii="Times New Roman" w:hAnsi="Times New Roman" w:cs="Times New Roman"/>
+        </w:rPr>
+        <w:t>splitPopVar</w:t>
+      </w:r>
+      <w:proofErr w:type="spellEnd"/>
+      <w:r>
+        <w:rPr>
+          <w:rFonts w:ascii="Times New Roman" w:hAnsi="Times New Roman" w:cs="Times New Roman"/>
+        </w:rPr>
+        <w:t>(yzKey,2))</w:t>
+      </w:r>
+    </w:p>
+    <w:p>
+      <w:pPr>
+        <w:rPr>
+          <w:rFonts w:ascii="Times New Roman" w:hAnsi="Times New Roman" w:cs="Times New Roman"/>
+        </w:rPr>
+      </w:pPr>
+      <w:r>
+        <w:rPr>
+          <w:rFonts w:ascii="Times New Roman" w:hAnsi="Times New Roman" w:cs="Times New Roman"/>
+        </w:rPr>
+        <w:t xml:space="preserve">    print(</w:t>
+      </w:r>
+      <w:proofErr w:type="spellStart"/>
+      <w:r>
+        <w:rPr>
+          <w:rFonts w:ascii="Times New Roman" w:hAnsi="Times New Roman" w:cs="Times New Roman"/>
+        </w:rPr>
+        <w:t>splitPopVar</w:t>
+      </w:r>
+      <w:proofErr w:type="spellEnd"/>
+      <w:r>
+        <w:rPr>
+          <w:rFonts w:ascii="Times New Roman" w:hAnsi="Times New Roman" w:cs="Times New Roman"/>
+        </w:rPr>
+        <w:t>(xyzKey,3))</w:t>
+      </w:r>
+    </w:p>
+    <w:p>
+      <w:pPr>
+        <w:rPr>
+          <w:rFonts w:ascii="Times New Roman" w:hAnsi="Times New Roman" w:cs="Times New Roman"/>
+        </w:rPr>
+      </w:pPr>
+      <w:r>
+        <w:rPr>
+          <w:rFonts w:ascii="Times New Roman" w:hAnsi="Times New Roman" w:cs="Times New Roman"/>
+        </w:rPr>
+        <w:t xml:space="preserve">    print(</w:t>
+      </w:r>
+      <w:proofErr w:type="spellStart"/>
+      <w:r>
+        <w:rPr>
+          <w:rFonts w:ascii="Times New Roman" w:hAnsi="Times New Roman" w:cs="Times New Roman"/>
+        </w:rPr>
+        <w:t>splitPopVar</w:t>
+      </w:r>
+      <w:proofErr w:type="spellEnd"/>
+      <w:r>
+        <w:rPr>
+          <w:rFonts w:ascii="Times New Roman" w:hAnsi="Times New Roman" w:cs="Times New Roman"/>
+        </w:rPr>
+        <w:t>(wxyzKey,4))</w:t>
+      </w:r>
+    </w:p>
+    <w:p>
+      <w:pPr>
+        <w:rPr>
+          <w:rFonts w:ascii="Times New Roman" w:hAnsi="Times New Roman" w:cs="Times New Roman"/>
+        </w:rPr>
+      </w:pPr>
+      <w:r>
+        <w:rPr>
+          <w:rFonts w:ascii="Times New Roman" w:hAnsi="Times New Roman" w:cs="Times New Roman"/>
+        </w:rPr>
+        <w:t xml:space="preserve">    print(</w:t>
+      </w:r>
+      <w:proofErr w:type="spellStart"/>
+      <w:r>
+        <w:rPr>
+          <w:rFonts w:ascii="Times New Roman" w:hAnsi="Times New Roman" w:cs="Times New Roman"/>
+        </w:rPr>
+        <w:t>splitPopVar</w:t>
+      </w:r>
+      <w:proofErr w:type="spellEnd"/>
+      <w:r>
+        <w:rPr>
+          <w:rFonts w:ascii="Times New Roman" w:hAnsi="Times New Roman" w:cs="Times New Roman"/>
+        </w:rPr>
+        <w:t>(vwxyzKey,5))</w:t>
+      </w:r>
+    </w:p>
+    <w:p>
+      <w:pPr>
+        <w:rPr>
+          <w:rFonts w:ascii="Times New Roman" w:hAnsi="Times New Roman" w:cs="Times New Roman"/>
+        </w:rPr>
+      </w:pPr>
+      <w:r>
+        <w:rPr>
+          <w:rFonts w:ascii="Times New Roman" w:hAnsi="Times New Roman" w:cs="Times New Roman"/>
+        </w:rPr>
+        <w:t xml:space="preserve">    print(</w:t>
+      </w:r>
+      <w:proofErr w:type="spellStart"/>
+      <w:r>
+        <w:rPr>
+          <w:rFonts w:ascii="Times New Roman" w:hAnsi="Times New Roman" w:cs="Times New Roman"/>
+        </w:rPr>
+        <w:t>splitPopVar</w:t>
+      </w:r>
+      <w:proofErr w:type="spellEnd"/>
+      <w:r>
+        <w:rPr>
+          <w:rFonts w:ascii="Times New Roman" w:hAnsi="Times New Roman" w:cs="Times New Roman"/>
+        </w:rPr>
+        <w:t>(uvwxyzKey,6))</w:t>
+      </w:r>
+    </w:p>
+    <w:p>
+      <w:pPr>
+        <w:rPr>
+          <w:rFonts w:ascii="Times New Roman" w:hAnsi="Times New Roman" w:cs="Times New Roman"/>
+        </w:rPr>
+      </w:pPr>
     </w:p>
     <w:sectPr>
       <w:pgSz w:w="12240" w:h="15840"/>

</xml_diff>